<commit_message>
Fixed toggle image function
</commit_message>
<xml_diff>
--- a/Angular Summary.docx
+++ b/Angular Summary.docx
@@ -1063,7 +1063,21 @@
           <w:sz w:val="24"/>
           <w:szCs w:val="24"/>
         </w:rPr>
-        <w:t xml:space="preserve"> install -g @angular/cli =&gt; creates ng command that can be used further</w:t>
+        <w:t xml:space="preserve"> install -g @angular/cli</w:t>
+      </w:r>
+      <w:r>
+        <w:rPr>
+          <w:sz w:val="24"/>
+          <w:szCs w:val="24"/>
+        </w:rPr>
+        <w:t>@latest</w:t>
+      </w:r>
+      <w:r>
+        <w:rPr>
+          <w:sz w:val="24"/>
+          <w:szCs w:val="24"/>
+        </w:rPr>
+        <w:t>=&gt; creates ng command that can be used further</w:t>
       </w:r>
     </w:p>
     <w:p>
@@ -1294,8 +1308,4645 @@
           <w:sz w:val="24"/>
           <w:szCs w:val="24"/>
         </w:rPr>
+        <w:t xml:space="preserve">When we need to refresh vs code, press </w:t>
+      </w:r>
+      <w:proofErr w:type="spellStart"/>
+      <w:r>
+        <w:rPr>
+          <w:sz w:val="24"/>
+          <w:szCs w:val="24"/>
+        </w:rPr>
+        <w:t>ctrl+P</w:t>
+      </w:r>
+      <w:proofErr w:type="spellEnd"/>
+      <w:r>
+        <w:rPr>
+          <w:sz w:val="24"/>
+          <w:szCs w:val="24"/>
+        </w:rPr>
+        <w:t>, in the field type “&gt;reload window” (if not working install Angular language service plug-in) (</w:t>
+      </w:r>
+      <w:proofErr w:type="spellStart"/>
+      <w:proofErr w:type="gramStart"/>
+      <w:r>
+        <w:rPr>
+          <w:sz w:val="24"/>
+          <w:szCs w:val="24"/>
+        </w:rPr>
+        <w:t>angular.json</w:t>
+      </w:r>
+      <w:proofErr w:type="spellEnd"/>
+      <w:proofErr w:type="gramEnd"/>
+      <w:r>
+        <w:rPr>
+          <w:sz w:val="24"/>
+          <w:szCs w:val="24"/>
+        </w:rPr>
+        <w:t xml:space="preserve"> “</w:t>
+      </w:r>
+      <w:proofErr w:type="spellStart"/>
+      <w:r>
+        <w:rPr>
+          <w:sz w:val="24"/>
+          <w:szCs w:val="24"/>
+        </w:rPr>
+        <w:t>strict:true</w:t>
+      </w:r>
+      <w:proofErr w:type="spellEnd"/>
+      <w:r>
+        <w:rPr>
+          <w:sz w:val="24"/>
+          <w:szCs w:val="24"/>
+        </w:rPr>
+        <w:t>”)</w:t>
+      </w:r>
+    </w:p>
+    <w:p>
+      <w:pPr>
+        <w:pStyle w:val="ListParagraph"/>
+        <w:rPr>
+          <w:sz w:val="24"/>
+          <w:szCs w:val="24"/>
+        </w:rPr>
+      </w:pPr>
+    </w:p>
+    <w:p>
+      <w:pPr>
+        <w:pStyle w:val="ListParagraph"/>
+        <w:numPr>
+          <w:ilvl w:val="0"/>
+          <w:numId w:val="1"/>
+        </w:numPr>
+        <w:rPr>
+          <w:sz w:val="24"/>
+          <w:szCs w:val="24"/>
+        </w:rPr>
+      </w:pPr>
+      <w:r>
+        <w:rPr>
+          <w:sz w:val="24"/>
+          <w:szCs w:val="24"/>
+        </w:rPr>
         <w:t>Continue:</w:t>
       </w:r>
+      <w:r>
+        <w:rPr>
+          <w:sz w:val="24"/>
+          <w:szCs w:val="24"/>
+        </w:rPr>
+        <w:t xml:space="preserve"> angular project</w:t>
+      </w:r>
+    </w:p>
+    <w:p>
+      <w:pPr>
+        <w:rPr>
+          <w:sz w:val="24"/>
+          <w:szCs w:val="24"/>
+        </w:rPr>
+      </w:pPr>
+    </w:p>
+    <w:p>
+      <w:pPr>
+        <w:rPr>
+          <w:sz w:val="24"/>
+          <w:szCs w:val="24"/>
+        </w:rPr>
+      </w:pPr>
+      <w:r>
+        <w:rPr>
+          <w:sz w:val="24"/>
+          <w:szCs w:val="24"/>
+        </w:rPr>
+        <w:t>Files in Angular project:</w:t>
+      </w:r>
+    </w:p>
+    <w:p>
+      <w:pPr>
+        <w:pStyle w:val="ListParagraph"/>
+        <w:numPr>
+          <w:ilvl w:val="0"/>
+          <w:numId w:val="1"/>
+        </w:numPr>
+        <w:rPr>
+          <w:sz w:val="24"/>
+          <w:szCs w:val="24"/>
+        </w:rPr>
+      </w:pPr>
+      <w:proofErr w:type="spellStart"/>
+      <w:proofErr w:type="gramStart"/>
+      <w:r>
+        <w:rPr>
+          <w:sz w:val="24"/>
+          <w:szCs w:val="24"/>
+        </w:rPr>
+        <w:t>tsconfig.json</w:t>
+      </w:r>
+      <w:proofErr w:type="spellEnd"/>
+      <w:proofErr w:type="gramEnd"/>
+      <w:r>
+        <w:rPr>
+          <w:sz w:val="24"/>
+          <w:szCs w:val="24"/>
+        </w:rPr>
+        <w:t xml:space="preserve"> – settings/configuration how the typescript files are compiled, also how the angular is compiling </w:t>
+      </w:r>
+      <w:proofErr w:type="spellStart"/>
+      <w:r>
+        <w:rPr>
+          <w:sz w:val="24"/>
+          <w:szCs w:val="24"/>
+        </w:rPr>
+        <w:t>tsc</w:t>
+      </w:r>
+      <w:proofErr w:type="spellEnd"/>
+      <w:r>
+        <w:rPr>
+          <w:sz w:val="24"/>
+          <w:szCs w:val="24"/>
+        </w:rPr>
+        <w:t xml:space="preserve"> to </w:t>
+      </w:r>
+      <w:proofErr w:type="spellStart"/>
+      <w:r>
+        <w:rPr>
+          <w:sz w:val="24"/>
+          <w:szCs w:val="24"/>
+        </w:rPr>
+        <w:t>js</w:t>
+      </w:r>
+      <w:proofErr w:type="spellEnd"/>
+    </w:p>
+    <w:p>
+      <w:pPr>
+        <w:pStyle w:val="ListParagraph"/>
+        <w:numPr>
+          <w:ilvl w:val="0"/>
+          <w:numId w:val="1"/>
+        </w:numPr>
+        <w:rPr>
+          <w:sz w:val="24"/>
+          <w:szCs w:val="24"/>
+        </w:rPr>
+      </w:pPr>
+      <w:proofErr w:type="spellStart"/>
+      <w:proofErr w:type="gramStart"/>
+      <w:r>
+        <w:rPr>
+          <w:sz w:val="24"/>
+          <w:szCs w:val="24"/>
+        </w:rPr>
+        <w:t>tsconfig.app.json</w:t>
+      </w:r>
+      <w:proofErr w:type="spellEnd"/>
+      <w:proofErr w:type="gramEnd"/>
+      <w:r>
+        <w:rPr>
+          <w:sz w:val="24"/>
+          <w:szCs w:val="24"/>
+        </w:rPr>
+        <w:t xml:space="preserve"> – it is extending the </w:t>
+      </w:r>
+      <w:proofErr w:type="spellStart"/>
+      <w:r>
+        <w:rPr>
+          <w:sz w:val="24"/>
+          <w:szCs w:val="24"/>
+        </w:rPr>
+        <w:t>tsconfig.json</w:t>
+      </w:r>
+      <w:proofErr w:type="spellEnd"/>
+      <w:r>
+        <w:rPr>
+          <w:sz w:val="24"/>
+          <w:szCs w:val="24"/>
+        </w:rPr>
+        <w:t xml:space="preserve"> file and is used for our app</w:t>
+      </w:r>
+    </w:p>
+    <w:p>
+      <w:pPr>
+        <w:pStyle w:val="ListParagraph"/>
+        <w:numPr>
+          <w:ilvl w:val="0"/>
+          <w:numId w:val="1"/>
+        </w:numPr>
+        <w:rPr>
+          <w:sz w:val="24"/>
+          <w:szCs w:val="24"/>
+        </w:rPr>
+      </w:pPr>
+      <w:proofErr w:type="spellStart"/>
+      <w:proofErr w:type="gramStart"/>
+      <w:r>
+        <w:rPr>
+          <w:sz w:val="24"/>
+          <w:szCs w:val="24"/>
+        </w:rPr>
+        <w:t>tsconfig.</w:t>
+      </w:r>
+      <w:r>
+        <w:rPr>
+          <w:sz w:val="24"/>
+          <w:szCs w:val="24"/>
+        </w:rPr>
+        <w:t>spec</w:t>
+      </w:r>
+      <w:proofErr w:type="gramEnd"/>
+      <w:r>
+        <w:rPr>
+          <w:sz w:val="24"/>
+          <w:szCs w:val="24"/>
+        </w:rPr>
+        <w:t>.json</w:t>
+      </w:r>
+      <w:proofErr w:type="spellEnd"/>
+      <w:r>
+        <w:rPr>
+          <w:sz w:val="24"/>
+          <w:szCs w:val="24"/>
+        </w:rPr>
+        <w:t xml:space="preserve"> – it is extending the </w:t>
+      </w:r>
+      <w:proofErr w:type="spellStart"/>
+      <w:r>
+        <w:rPr>
+          <w:sz w:val="24"/>
+          <w:szCs w:val="24"/>
+        </w:rPr>
+        <w:t>tsconfig.json</w:t>
+      </w:r>
+      <w:proofErr w:type="spellEnd"/>
+      <w:r>
+        <w:rPr>
+          <w:sz w:val="24"/>
+          <w:szCs w:val="24"/>
+        </w:rPr>
+        <w:t xml:space="preserve"> file and is used for </w:t>
+      </w:r>
+      <w:r>
+        <w:rPr>
+          <w:sz w:val="24"/>
+          <w:szCs w:val="24"/>
+        </w:rPr>
+        <w:t xml:space="preserve">running tests of </w:t>
+      </w:r>
+      <w:r>
+        <w:rPr>
+          <w:sz w:val="24"/>
+          <w:szCs w:val="24"/>
+        </w:rPr>
+        <w:t>our app</w:t>
+      </w:r>
+    </w:p>
+    <w:p>
+      <w:pPr>
+        <w:pStyle w:val="ListParagraph"/>
+        <w:numPr>
+          <w:ilvl w:val="0"/>
+          <w:numId w:val="1"/>
+        </w:numPr>
+        <w:rPr>
+          <w:sz w:val="24"/>
+          <w:szCs w:val="24"/>
+        </w:rPr>
+      </w:pPr>
+      <w:r>
+        <w:rPr>
+          <w:sz w:val="24"/>
+          <w:szCs w:val="24"/>
+        </w:rPr>
+        <w:t xml:space="preserve">angular.js – configuration for the angular cli, how our project is </w:t>
+      </w:r>
+      <w:proofErr w:type="gramStart"/>
+      <w:r>
+        <w:rPr>
+          <w:sz w:val="24"/>
+          <w:szCs w:val="24"/>
+        </w:rPr>
+        <w:t>build</w:t>
+      </w:r>
+      <w:proofErr w:type="gramEnd"/>
+      <w:r>
+        <w:rPr>
+          <w:sz w:val="24"/>
+          <w:szCs w:val="24"/>
+        </w:rPr>
+        <w:t>, if any additional scripts to be included in the bundle</w:t>
+      </w:r>
+      <w:r>
+        <w:rPr>
+          <w:sz w:val="24"/>
+          <w:szCs w:val="24"/>
+        </w:rPr>
+        <w:t xml:space="preserve">; external libraries we list in scripts, like google maps example. File replacement is mostly used for “environments” </w:t>
+      </w:r>
+      <w:proofErr w:type="spellStart"/>
+      <w:r>
+        <w:rPr>
+          <w:sz w:val="24"/>
+          <w:szCs w:val="24"/>
+        </w:rPr>
+        <w:t>viriables</w:t>
+      </w:r>
+      <w:proofErr w:type="spellEnd"/>
+    </w:p>
+    <w:p>
+      <w:pPr>
+        <w:pStyle w:val="ListParagraph"/>
+        <w:numPr>
+          <w:ilvl w:val="0"/>
+          <w:numId w:val="1"/>
+        </w:numPr>
+        <w:rPr>
+          <w:sz w:val="24"/>
+          <w:szCs w:val="24"/>
+        </w:rPr>
+      </w:pPr>
+      <w:proofErr w:type="spellStart"/>
+      <w:r>
+        <w:rPr>
+          <w:sz w:val="24"/>
+          <w:szCs w:val="24"/>
+        </w:rPr>
+        <w:t>editorconfig</w:t>
+      </w:r>
+      <w:proofErr w:type="spellEnd"/>
+      <w:r>
+        <w:rPr>
+          <w:sz w:val="24"/>
+          <w:szCs w:val="24"/>
+        </w:rPr>
+        <w:t xml:space="preserve"> – for the IDE</w:t>
+      </w:r>
+    </w:p>
+    <w:p>
+      <w:pPr>
+        <w:pStyle w:val="ListParagraph"/>
+        <w:numPr>
+          <w:ilvl w:val="0"/>
+          <w:numId w:val="1"/>
+        </w:numPr>
+        <w:rPr>
+          <w:sz w:val="24"/>
+          <w:szCs w:val="24"/>
+        </w:rPr>
+      </w:pPr>
+      <w:proofErr w:type="spellStart"/>
+      <w:r>
+        <w:rPr>
+          <w:sz w:val="24"/>
+          <w:szCs w:val="24"/>
+        </w:rPr>
+        <w:t>browserslistcr</w:t>
+      </w:r>
+      <w:proofErr w:type="spellEnd"/>
+      <w:r>
+        <w:rPr>
+          <w:sz w:val="24"/>
+          <w:szCs w:val="24"/>
+        </w:rPr>
+        <w:t xml:space="preserve"> – for which browsers is our app building</w:t>
+      </w:r>
+    </w:p>
+    <w:p>
+      <w:pPr>
+        <w:pStyle w:val="ListParagraph"/>
+        <w:numPr>
+          <w:ilvl w:val="0"/>
+          <w:numId w:val="1"/>
+        </w:numPr>
+        <w:rPr>
+          <w:sz w:val="24"/>
+          <w:szCs w:val="24"/>
+        </w:rPr>
+      </w:pPr>
+      <w:r>
+        <w:rPr>
+          <w:sz w:val="24"/>
+          <w:szCs w:val="24"/>
+        </w:rPr>
+        <w:t>app – the main component</w:t>
+      </w:r>
+    </w:p>
+    <w:p>
+      <w:pPr>
+        <w:pStyle w:val="ListParagraph"/>
+        <w:numPr>
+          <w:ilvl w:val="0"/>
+          <w:numId w:val="1"/>
+        </w:numPr>
+        <w:rPr>
+          <w:sz w:val="24"/>
+          <w:szCs w:val="24"/>
+        </w:rPr>
+      </w:pPr>
+      <w:r>
+        <w:rPr>
+          <w:sz w:val="24"/>
+          <w:szCs w:val="24"/>
+        </w:rPr>
+        <w:t>app -&gt; styles.css – if we want a style to be applied globally, this is where we write it</w:t>
+      </w:r>
+    </w:p>
+    <w:p>
+      <w:pPr>
+        <w:pStyle w:val="ListParagraph"/>
+        <w:numPr>
+          <w:ilvl w:val="0"/>
+          <w:numId w:val="1"/>
+        </w:numPr>
+        <w:rPr>
+          <w:sz w:val="24"/>
+          <w:szCs w:val="24"/>
+        </w:rPr>
+      </w:pPr>
+      <w:r>
+        <w:rPr>
+          <w:sz w:val="24"/>
+          <w:szCs w:val="24"/>
+        </w:rPr>
+        <w:t xml:space="preserve">app -&gt; </w:t>
+      </w:r>
+      <w:proofErr w:type="spellStart"/>
+      <w:r>
+        <w:rPr>
+          <w:sz w:val="24"/>
+          <w:szCs w:val="24"/>
+        </w:rPr>
+        <w:t>main.ts</w:t>
+      </w:r>
+      <w:proofErr w:type="spellEnd"/>
+      <w:r>
+        <w:rPr>
+          <w:sz w:val="24"/>
+          <w:szCs w:val="24"/>
+        </w:rPr>
+        <w:t xml:space="preserve"> – shows in what environment is our app working (browser, server, other)</w:t>
+      </w:r>
+    </w:p>
+    <w:p>
+      <w:pPr>
+        <w:pStyle w:val="ListParagraph"/>
+        <w:numPr>
+          <w:ilvl w:val="0"/>
+          <w:numId w:val="1"/>
+        </w:numPr>
+        <w:rPr>
+          <w:sz w:val="24"/>
+          <w:szCs w:val="24"/>
+        </w:rPr>
+      </w:pPr>
+      <w:r>
+        <w:rPr>
+          <w:sz w:val="24"/>
+          <w:szCs w:val="24"/>
+        </w:rPr>
+        <w:t xml:space="preserve">app -&gt; </w:t>
+      </w:r>
+      <w:proofErr w:type="spellStart"/>
+      <w:r>
+        <w:rPr>
+          <w:sz w:val="24"/>
+          <w:szCs w:val="24"/>
+        </w:rPr>
+        <w:t>pollyfills.ts</w:t>
+      </w:r>
+      <w:proofErr w:type="spellEnd"/>
+      <w:r>
+        <w:rPr>
+          <w:sz w:val="24"/>
+          <w:szCs w:val="24"/>
+        </w:rPr>
+        <w:t xml:space="preserve"> – tracks async operations in our app</w:t>
+      </w:r>
+    </w:p>
+    <w:p>
+      <w:pPr>
+        <w:pStyle w:val="ListParagraph"/>
+        <w:numPr>
+          <w:ilvl w:val="0"/>
+          <w:numId w:val="1"/>
+        </w:numPr>
+        <w:rPr>
+          <w:sz w:val="24"/>
+          <w:szCs w:val="24"/>
+        </w:rPr>
+      </w:pPr>
+      <w:r>
+        <w:rPr>
+          <w:sz w:val="24"/>
+          <w:szCs w:val="24"/>
+        </w:rPr>
+        <w:t>Index.html – the starting point of our app</w:t>
+      </w:r>
+    </w:p>
+    <w:p>
+      <w:pPr>
+        <w:pStyle w:val="ListParagraph"/>
+        <w:numPr>
+          <w:ilvl w:val="0"/>
+          <w:numId w:val="1"/>
+        </w:numPr>
+        <w:rPr>
+          <w:sz w:val="24"/>
+          <w:szCs w:val="24"/>
+        </w:rPr>
+      </w:pPr>
+      <w:r>
+        <w:rPr>
+          <w:sz w:val="24"/>
+          <w:szCs w:val="24"/>
+        </w:rPr>
+        <w:t xml:space="preserve">In the Terminal ng build =&gt; scripts are built in index.html &gt; scripts (under app-root) and our app </w:t>
+      </w:r>
+      <w:proofErr w:type="gramStart"/>
+      <w:r>
+        <w:rPr>
+          <w:sz w:val="24"/>
+          <w:szCs w:val="24"/>
+        </w:rPr>
+        <w:t>is</w:t>
+      </w:r>
+      <w:proofErr w:type="gramEnd"/>
+      <w:r>
+        <w:rPr>
+          <w:sz w:val="24"/>
+          <w:szCs w:val="24"/>
+        </w:rPr>
+        <w:t xml:space="preserve"> bootstrapped</w:t>
+      </w:r>
+    </w:p>
+    <w:p>
+      <w:pPr>
+        <w:pStyle w:val="ListParagraph"/>
+        <w:numPr>
+          <w:ilvl w:val="0"/>
+          <w:numId w:val="1"/>
+        </w:numPr>
+        <w:rPr>
+          <w:sz w:val="24"/>
+          <w:szCs w:val="24"/>
+        </w:rPr>
+      </w:pPr>
+      <w:r>
+        <w:rPr>
+          <w:sz w:val="24"/>
+          <w:szCs w:val="24"/>
+        </w:rPr>
+        <w:t xml:space="preserve">App -&gt; </w:t>
+      </w:r>
+      <w:proofErr w:type="spellStart"/>
+      <w:proofErr w:type="gramStart"/>
+      <w:r>
+        <w:rPr>
+          <w:sz w:val="24"/>
+          <w:szCs w:val="24"/>
+        </w:rPr>
+        <w:t>app.module</w:t>
+      </w:r>
+      <w:proofErr w:type="gramEnd"/>
+      <w:r>
+        <w:rPr>
+          <w:sz w:val="24"/>
+          <w:szCs w:val="24"/>
+        </w:rPr>
+        <w:t>.ts</w:t>
+      </w:r>
+      <w:proofErr w:type="spellEnd"/>
+      <w:r>
+        <w:rPr>
+          <w:sz w:val="24"/>
+          <w:szCs w:val="24"/>
+        </w:rPr>
+        <w:t xml:space="preserve"> – a class with Ng decorator that connects all the elements in this module</w:t>
+      </w:r>
+    </w:p>
+    <w:p>
+      <w:pPr>
+        <w:pStyle w:val="ListParagraph"/>
+        <w:numPr>
+          <w:ilvl w:val="1"/>
+          <w:numId w:val="1"/>
+        </w:numPr>
+        <w:rPr>
+          <w:sz w:val="24"/>
+          <w:szCs w:val="24"/>
+        </w:rPr>
+      </w:pPr>
+      <w:proofErr w:type="gramStart"/>
+      <w:r>
+        <w:rPr>
+          <w:sz w:val="24"/>
+          <w:szCs w:val="24"/>
+        </w:rPr>
+        <w:t>declarations(</w:t>
+      </w:r>
+      <w:proofErr w:type="gramEnd"/>
+      <w:r>
+        <w:rPr>
+          <w:sz w:val="24"/>
+          <w:szCs w:val="24"/>
+        </w:rPr>
+        <w:t>stores all the components that we want to use in the module)</w:t>
+      </w:r>
+    </w:p>
+    <w:p>
+      <w:pPr>
+        <w:pStyle w:val="ListParagraph"/>
+        <w:numPr>
+          <w:ilvl w:val="1"/>
+          <w:numId w:val="1"/>
+        </w:numPr>
+        <w:rPr>
+          <w:sz w:val="24"/>
+          <w:szCs w:val="24"/>
+        </w:rPr>
+      </w:pPr>
+      <w:r>
+        <w:rPr>
+          <w:sz w:val="24"/>
+          <w:szCs w:val="24"/>
+        </w:rPr>
+        <w:t xml:space="preserve">imports – browser module for browser app, </w:t>
+      </w:r>
+      <w:r>
+        <w:rPr>
+          <w:sz w:val="24"/>
+          <w:szCs w:val="24"/>
+        </w:rPr>
+        <w:t>that contains browser specific things that we use to run our app</w:t>
+      </w:r>
+      <w:r>
+        <w:rPr>
+          <w:sz w:val="24"/>
+          <w:szCs w:val="24"/>
+        </w:rPr>
+        <w:t xml:space="preserve"> </w:t>
+      </w:r>
+    </w:p>
+    <w:p>
+      <w:pPr>
+        <w:pStyle w:val="ListParagraph"/>
+        <w:numPr>
+          <w:ilvl w:val="1"/>
+          <w:numId w:val="1"/>
+        </w:numPr>
+        <w:rPr>
+          <w:sz w:val="24"/>
+          <w:szCs w:val="24"/>
+        </w:rPr>
+      </w:pPr>
+      <w:r>
+        <w:rPr>
+          <w:sz w:val="24"/>
+          <w:szCs w:val="24"/>
+        </w:rPr>
+        <w:t>providers – array of different service providers</w:t>
+      </w:r>
+    </w:p>
+    <w:p>
+      <w:pPr>
+        <w:pStyle w:val="ListParagraph"/>
+        <w:numPr>
+          <w:ilvl w:val="1"/>
+          <w:numId w:val="1"/>
+        </w:numPr>
+        <w:rPr>
+          <w:sz w:val="24"/>
+          <w:szCs w:val="24"/>
+        </w:rPr>
+      </w:pPr>
+      <w:r>
+        <w:rPr>
+          <w:sz w:val="24"/>
+          <w:szCs w:val="24"/>
+        </w:rPr>
+        <w:t>bootstrap – the component that we want to use to bootstrap or to start the app</w:t>
+      </w:r>
+    </w:p>
+    <w:p>
+      <w:pPr>
+        <w:shd w:val="clear" w:color="auto" w:fill="FFFFFF"/>
+        <w:spacing w:after="0" w:line="285" w:lineRule="atLeast"/>
+        <w:ind w:left="360"/>
+        <w:rPr>
+          <w:rFonts w:ascii="Consolas" w:eastAsia="Times New Roman" w:hAnsi="Consolas" w:cs="Times New Roman"/>
+          <w:b/>
+          <w:bCs/>
+          <w:color w:val="000000"/>
+          <w:sz w:val="21"/>
+          <w:szCs w:val="21"/>
+          <w:lang w:eastAsia="en-GB"/>
+        </w:rPr>
+      </w:pPr>
+      <w:r>
+        <w:rPr>
+          <w:rFonts w:ascii="Consolas" w:eastAsia="Times New Roman" w:hAnsi="Consolas" w:cs="Times New Roman"/>
+          <w:b/>
+          <w:bCs/>
+          <w:color w:val="0000FF"/>
+          <w:sz w:val="21"/>
+          <w:szCs w:val="21"/>
+          <w:lang w:eastAsia="en-GB"/>
+        </w:rPr>
+        <w:t>import</w:t>
+      </w:r>
+      <w:r>
+        <w:rPr>
+          <w:rFonts w:ascii="Consolas" w:eastAsia="Times New Roman" w:hAnsi="Consolas" w:cs="Times New Roman"/>
+          <w:b/>
+          <w:bCs/>
+          <w:color w:val="000000"/>
+          <w:sz w:val="21"/>
+          <w:szCs w:val="21"/>
+          <w:lang w:eastAsia="en-GB"/>
+        </w:rPr>
+        <w:t xml:space="preserve"> </w:t>
+      </w:r>
+      <w:proofErr w:type="gramStart"/>
+      <w:r>
+        <w:rPr>
+          <w:rFonts w:ascii="Consolas" w:eastAsia="Times New Roman" w:hAnsi="Consolas" w:cs="Times New Roman"/>
+          <w:b/>
+          <w:bCs/>
+          <w:color w:val="000000"/>
+          <w:sz w:val="21"/>
+          <w:szCs w:val="21"/>
+          <w:lang w:eastAsia="en-GB"/>
+        </w:rPr>
+        <w:t xml:space="preserve">{ </w:t>
+      </w:r>
+      <w:proofErr w:type="spellStart"/>
+      <w:r>
+        <w:rPr>
+          <w:rFonts w:ascii="Consolas" w:eastAsia="Times New Roman" w:hAnsi="Consolas" w:cs="Times New Roman"/>
+          <w:b/>
+          <w:bCs/>
+          <w:color w:val="000000"/>
+          <w:sz w:val="21"/>
+          <w:szCs w:val="21"/>
+          <w:lang w:eastAsia="en-GB"/>
+        </w:rPr>
+        <w:t>NgModule</w:t>
+      </w:r>
+      <w:proofErr w:type="spellEnd"/>
+      <w:proofErr w:type="gramEnd"/>
+      <w:r>
+        <w:rPr>
+          <w:rFonts w:ascii="Consolas" w:eastAsia="Times New Roman" w:hAnsi="Consolas" w:cs="Times New Roman"/>
+          <w:b/>
+          <w:bCs/>
+          <w:color w:val="000000"/>
+          <w:sz w:val="21"/>
+          <w:szCs w:val="21"/>
+          <w:lang w:eastAsia="en-GB"/>
+        </w:rPr>
+        <w:t xml:space="preserve"> } </w:t>
+      </w:r>
+      <w:r>
+        <w:rPr>
+          <w:rFonts w:ascii="Consolas" w:eastAsia="Times New Roman" w:hAnsi="Consolas" w:cs="Times New Roman"/>
+          <w:b/>
+          <w:bCs/>
+          <w:color w:val="0000FF"/>
+          <w:sz w:val="21"/>
+          <w:szCs w:val="21"/>
+          <w:lang w:eastAsia="en-GB"/>
+        </w:rPr>
+        <w:t>from</w:t>
+      </w:r>
+      <w:r>
+        <w:rPr>
+          <w:rFonts w:ascii="Consolas" w:eastAsia="Times New Roman" w:hAnsi="Consolas" w:cs="Times New Roman"/>
+          <w:b/>
+          <w:bCs/>
+          <w:color w:val="000000"/>
+          <w:sz w:val="21"/>
+          <w:szCs w:val="21"/>
+          <w:lang w:eastAsia="en-GB"/>
+        </w:rPr>
+        <w:t xml:space="preserve"> </w:t>
+      </w:r>
+      <w:r>
+        <w:rPr>
+          <w:rFonts w:ascii="Consolas" w:eastAsia="Times New Roman" w:hAnsi="Consolas" w:cs="Times New Roman"/>
+          <w:b/>
+          <w:bCs/>
+          <w:color w:val="A31515"/>
+          <w:sz w:val="21"/>
+          <w:szCs w:val="21"/>
+          <w:lang w:eastAsia="en-GB"/>
+        </w:rPr>
+        <w:t>'@angular/core'</w:t>
+      </w:r>
+      <w:r>
+        <w:rPr>
+          <w:rFonts w:ascii="Consolas" w:eastAsia="Times New Roman" w:hAnsi="Consolas" w:cs="Times New Roman"/>
+          <w:b/>
+          <w:bCs/>
+          <w:color w:val="000000"/>
+          <w:sz w:val="21"/>
+          <w:szCs w:val="21"/>
+          <w:lang w:eastAsia="en-GB"/>
+        </w:rPr>
+        <w:t>;</w:t>
+      </w:r>
+    </w:p>
+    <w:p>
+      <w:pPr>
+        <w:shd w:val="clear" w:color="auto" w:fill="FFFFFF"/>
+        <w:spacing w:after="0" w:line="285" w:lineRule="atLeast"/>
+        <w:ind w:left="360"/>
+        <w:rPr>
+          <w:rFonts w:ascii="Consolas" w:eastAsia="Times New Roman" w:hAnsi="Consolas" w:cs="Times New Roman"/>
+          <w:b/>
+          <w:bCs/>
+          <w:color w:val="000000"/>
+          <w:sz w:val="21"/>
+          <w:szCs w:val="21"/>
+          <w:lang w:eastAsia="en-GB"/>
+        </w:rPr>
+      </w:pPr>
+      <w:r>
+        <w:rPr>
+          <w:rFonts w:ascii="Consolas" w:eastAsia="Times New Roman" w:hAnsi="Consolas" w:cs="Times New Roman"/>
+          <w:b/>
+          <w:bCs/>
+          <w:color w:val="0000FF"/>
+          <w:sz w:val="21"/>
+          <w:szCs w:val="21"/>
+          <w:lang w:eastAsia="en-GB"/>
+        </w:rPr>
+        <w:t>import</w:t>
+      </w:r>
+      <w:r>
+        <w:rPr>
+          <w:rFonts w:ascii="Consolas" w:eastAsia="Times New Roman" w:hAnsi="Consolas" w:cs="Times New Roman"/>
+          <w:b/>
+          <w:bCs/>
+          <w:color w:val="000000"/>
+          <w:sz w:val="21"/>
+          <w:szCs w:val="21"/>
+          <w:lang w:eastAsia="en-GB"/>
+        </w:rPr>
+        <w:t xml:space="preserve"> </w:t>
+      </w:r>
+      <w:proofErr w:type="gramStart"/>
+      <w:r>
+        <w:rPr>
+          <w:rFonts w:ascii="Consolas" w:eastAsia="Times New Roman" w:hAnsi="Consolas" w:cs="Times New Roman"/>
+          <w:b/>
+          <w:bCs/>
+          <w:color w:val="000000"/>
+          <w:sz w:val="21"/>
+          <w:szCs w:val="21"/>
+          <w:lang w:eastAsia="en-GB"/>
+        </w:rPr>
+        <w:t xml:space="preserve">{ </w:t>
+      </w:r>
+      <w:proofErr w:type="spellStart"/>
+      <w:r>
+        <w:rPr>
+          <w:rFonts w:ascii="Consolas" w:eastAsia="Times New Roman" w:hAnsi="Consolas" w:cs="Times New Roman"/>
+          <w:b/>
+          <w:bCs/>
+          <w:color w:val="000000"/>
+          <w:sz w:val="21"/>
+          <w:szCs w:val="21"/>
+          <w:lang w:eastAsia="en-GB"/>
+        </w:rPr>
+        <w:t>BrowserModule</w:t>
+      </w:r>
+      <w:proofErr w:type="spellEnd"/>
+      <w:proofErr w:type="gramEnd"/>
+      <w:r>
+        <w:rPr>
+          <w:rFonts w:ascii="Consolas" w:eastAsia="Times New Roman" w:hAnsi="Consolas" w:cs="Times New Roman"/>
+          <w:b/>
+          <w:bCs/>
+          <w:color w:val="000000"/>
+          <w:sz w:val="21"/>
+          <w:szCs w:val="21"/>
+          <w:lang w:eastAsia="en-GB"/>
+        </w:rPr>
+        <w:t xml:space="preserve"> } </w:t>
+      </w:r>
+      <w:r>
+        <w:rPr>
+          <w:rFonts w:ascii="Consolas" w:eastAsia="Times New Roman" w:hAnsi="Consolas" w:cs="Times New Roman"/>
+          <w:b/>
+          <w:bCs/>
+          <w:color w:val="0000FF"/>
+          <w:sz w:val="21"/>
+          <w:szCs w:val="21"/>
+          <w:lang w:eastAsia="en-GB"/>
+        </w:rPr>
+        <w:t>from</w:t>
+      </w:r>
+      <w:r>
+        <w:rPr>
+          <w:rFonts w:ascii="Consolas" w:eastAsia="Times New Roman" w:hAnsi="Consolas" w:cs="Times New Roman"/>
+          <w:b/>
+          <w:bCs/>
+          <w:color w:val="000000"/>
+          <w:sz w:val="21"/>
+          <w:szCs w:val="21"/>
+          <w:lang w:eastAsia="en-GB"/>
+        </w:rPr>
+        <w:t xml:space="preserve"> </w:t>
+      </w:r>
+      <w:r>
+        <w:rPr>
+          <w:rFonts w:ascii="Consolas" w:eastAsia="Times New Roman" w:hAnsi="Consolas" w:cs="Times New Roman"/>
+          <w:b/>
+          <w:bCs/>
+          <w:color w:val="A31515"/>
+          <w:sz w:val="21"/>
+          <w:szCs w:val="21"/>
+          <w:lang w:eastAsia="en-GB"/>
+        </w:rPr>
+        <w:t>'@angular/platform-browser'</w:t>
+      </w:r>
+      <w:r>
+        <w:rPr>
+          <w:rFonts w:ascii="Consolas" w:eastAsia="Times New Roman" w:hAnsi="Consolas" w:cs="Times New Roman"/>
+          <w:b/>
+          <w:bCs/>
+          <w:color w:val="000000"/>
+          <w:sz w:val="21"/>
+          <w:szCs w:val="21"/>
+          <w:lang w:eastAsia="en-GB"/>
+        </w:rPr>
+        <w:t>;</w:t>
+      </w:r>
+    </w:p>
+    <w:p>
+      <w:pPr>
+        <w:shd w:val="clear" w:color="auto" w:fill="FFFFFF"/>
+        <w:spacing w:after="0" w:line="285" w:lineRule="atLeast"/>
+        <w:ind w:left="360"/>
+        <w:rPr>
+          <w:rFonts w:ascii="Consolas" w:eastAsia="Times New Roman" w:hAnsi="Consolas" w:cs="Times New Roman"/>
+          <w:b/>
+          <w:bCs/>
+          <w:color w:val="000000"/>
+          <w:sz w:val="21"/>
+          <w:szCs w:val="21"/>
+          <w:lang w:eastAsia="en-GB"/>
+        </w:rPr>
+      </w:pPr>
+    </w:p>
+    <w:p>
+      <w:pPr>
+        <w:shd w:val="clear" w:color="auto" w:fill="FFFFFF"/>
+        <w:spacing w:after="0" w:line="285" w:lineRule="atLeast"/>
+        <w:ind w:left="360"/>
+        <w:rPr>
+          <w:rFonts w:ascii="Consolas" w:eastAsia="Times New Roman" w:hAnsi="Consolas" w:cs="Times New Roman"/>
+          <w:b/>
+          <w:bCs/>
+          <w:color w:val="000000"/>
+          <w:sz w:val="21"/>
+          <w:szCs w:val="21"/>
+          <w:lang w:eastAsia="en-GB"/>
+        </w:rPr>
+      </w:pPr>
+      <w:r>
+        <w:rPr>
+          <w:rFonts w:ascii="Consolas" w:eastAsia="Times New Roman" w:hAnsi="Consolas" w:cs="Times New Roman"/>
+          <w:b/>
+          <w:bCs/>
+          <w:color w:val="0000FF"/>
+          <w:sz w:val="21"/>
+          <w:szCs w:val="21"/>
+          <w:lang w:eastAsia="en-GB"/>
+        </w:rPr>
+        <w:t>import</w:t>
+      </w:r>
+      <w:r>
+        <w:rPr>
+          <w:rFonts w:ascii="Consolas" w:eastAsia="Times New Roman" w:hAnsi="Consolas" w:cs="Times New Roman"/>
+          <w:b/>
+          <w:bCs/>
+          <w:color w:val="000000"/>
+          <w:sz w:val="21"/>
+          <w:szCs w:val="21"/>
+          <w:lang w:eastAsia="en-GB"/>
+        </w:rPr>
+        <w:t xml:space="preserve"> </w:t>
+      </w:r>
+      <w:proofErr w:type="gramStart"/>
+      <w:r>
+        <w:rPr>
+          <w:rFonts w:ascii="Consolas" w:eastAsia="Times New Roman" w:hAnsi="Consolas" w:cs="Times New Roman"/>
+          <w:b/>
+          <w:bCs/>
+          <w:color w:val="000000"/>
+          <w:sz w:val="21"/>
+          <w:szCs w:val="21"/>
+          <w:lang w:eastAsia="en-GB"/>
+        </w:rPr>
+        <w:t xml:space="preserve">{ </w:t>
+      </w:r>
+      <w:proofErr w:type="spellStart"/>
+      <w:r>
+        <w:rPr>
+          <w:rFonts w:ascii="Consolas" w:eastAsia="Times New Roman" w:hAnsi="Consolas" w:cs="Times New Roman"/>
+          <w:b/>
+          <w:bCs/>
+          <w:color w:val="000000"/>
+          <w:sz w:val="21"/>
+          <w:szCs w:val="21"/>
+          <w:lang w:eastAsia="en-GB"/>
+        </w:rPr>
+        <w:t>AppRoutingModule</w:t>
+      </w:r>
+      <w:proofErr w:type="spellEnd"/>
+      <w:proofErr w:type="gramEnd"/>
+      <w:r>
+        <w:rPr>
+          <w:rFonts w:ascii="Consolas" w:eastAsia="Times New Roman" w:hAnsi="Consolas" w:cs="Times New Roman"/>
+          <w:b/>
+          <w:bCs/>
+          <w:color w:val="000000"/>
+          <w:sz w:val="21"/>
+          <w:szCs w:val="21"/>
+          <w:lang w:eastAsia="en-GB"/>
+        </w:rPr>
+        <w:t xml:space="preserve"> } </w:t>
+      </w:r>
+      <w:r>
+        <w:rPr>
+          <w:rFonts w:ascii="Consolas" w:eastAsia="Times New Roman" w:hAnsi="Consolas" w:cs="Times New Roman"/>
+          <w:b/>
+          <w:bCs/>
+          <w:color w:val="0000FF"/>
+          <w:sz w:val="21"/>
+          <w:szCs w:val="21"/>
+          <w:lang w:eastAsia="en-GB"/>
+        </w:rPr>
+        <w:t>from</w:t>
+      </w:r>
+      <w:r>
+        <w:rPr>
+          <w:rFonts w:ascii="Consolas" w:eastAsia="Times New Roman" w:hAnsi="Consolas" w:cs="Times New Roman"/>
+          <w:b/>
+          <w:bCs/>
+          <w:color w:val="000000"/>
+          <w:sz w:val="21"/>
+          <w:szCs w:val="21"/>
+          <w:lang w:eastAsia="en-GB"/>
+        </w:rPr>
+        <w:t xml:space="preserve"> </w:t>
+      </w:r>
+      <w:r>
+        <w:rPr>
+          <w:rFonts w:ascii="Consolas" w:eastAsia="Times New Roman" w:hAnsi="Consolas" w:cs="Times New Roman"/>
+          <w:b/>
+          <w:bCs/>
+          <w:color w:val="A31515"/>
+          <w:sz w:val="21"/>
+          <w:szCs w:val="21"/>
+          <w:lang w:eastAsia="en-GB"/>
+        </w:rPr>
+        <w:t>'./app-</w:t>
+      </w:r>
+      <w:proofErr w:type="spellStart"/>
+      <w:r>
+        <w:rPr>
+          <w:rFonts w:ascii="Consolas" w:eastAsia="Times New Roman" w:hAnsi="Consolas" w:cs="Times New Roman"/>
+          <w:b/>
+          <w:bCs/>
+          <w:color w:val="A31515"/>
+          <w:sz w:val="21"/>
+          <w:szCs w:val="21"/>
+          <w:lang w:eastAsia="en-GB"/>
+        </w:rPr>
+        <w:t>routing.module</w:t>
+      </w:r>
+      <w:proofErr w:type="spellEnd"/>
+      <w:r>
+        <w:rPr>
+          <w:rFonts w:ascii="Consolas" w:eastAsia="Times New Roman" w:hAnsi="Consolas" w:cs="Times New Roman"/>
+          <w:b/>
+          <w:bCs/>
+          <w:color w:val="A31515"/>
+          <w:sz w:val="21"/>
+          <w:szCs w:val="21"/>
+          <w:lang w:eastAsia="en-GB"/>
+        </w:rPr>
+        <w:t>'</w:t>
+      </w:r>
+      <w:r>
+        <w:rPr>
+          <w:rFonts w:ascii="Consolas" w:eastAsia="Times New Roman" w:hAnsi="Consolas" w:cs="Times New Roman"/>
+          <w:b/>
+          <w:bCs/>
+          <w:color w:val="000000"/>
+          <w:sz w:val="21"/>
+          <w:szCs w:val="21"/>
+          <w:lang w:eastAsia="en-GB"/>
+        </w:rPr>
+        <w:t>;</w:t>
+      </w:r>
+    </w:p>
+    <w:p>
+      <w:pPr>
+        <w:shd w:val="clear" w:color="auto" w:fill="FFFFFF"/>
+        <w:spacing w:after="0" w:line="285" w:lineRule="atLeast"/>
+        <w:ind w:left="360"/>
+        <w:rPr>
+          <w:rFonts w:ascii="Consolas" w:eastAsia="Times New Roman" w:hAnsi="Consolas" w:cs="Times New Roman"/>
+          <w:b/>
+          <w:bCs/>
+          <w:color w:val="000000"/>
+          <w:sz w:val="21"/>
+          <w:szCs w:val="21"/>
+          <w:lang w:eastAsia="en-GB"/>
+        </w:rPr>
+      </w:pPr>
+    </w:p>
+    <w:p>
+      <w:pPr>
+        <w:shd w:val="clear" w:color="auto" w:fill="FFFFFF"/>
+        <w:spacing w:after="0" w:line="285" w:lineRule="atLeast"/>
+        <w:ind w:left="360"/>
+        <w:rPr>
+          <w:rFonts w:ascii="Consolas" w:eastAsia="Times New Roman" w:hAnsi="Consolas" w:cs="Times New Roman"/>
+          <w:b/>
+          <w:bCs/>
+          <w:color w:val="000000"/>
+          <w:sz w:val="21"/>
+          <w:szCs w:val="21"/>
+          <w:lang w:eastAsia="en-GB"/>
+        </w:rPr>
+      </w:pPr>
+      <w:r>
+        <w:rPr>
+          <w:rFonts w:ascii="Consolas" w:eastAsia="Times New Roman" w:hAnsi="Consolas" w:cs="Times New Roman"/>
+          <w:b/>
+          <w:bCs/>
+          <w:color w:val="000000"/>
+          <w:sz w:val="21"/>
+          <w:szCs w:val="21"/>
+          <w:lang w:eastAsia="en-GB"/>
+        </w:rPr>
+        <w:t>@</w:t>
+      </w:r>
+      <w:proofErr w:type="gramStart"/>
+      <w:r>
+        <w:rPr>
+          <w:rFonts w:ascii="Consolas" w:eastAsia="Times New Roman" w:hAnsi="Consolas" w:cs="Times New Roman"/>
+          <w:b/>
+          <w:bCs/>
+          <w:color w:val="000000"/>
+          <w:sz w:val="21"/>
+          <w:szCs w:val="21"/>
+          <w:lang w:eastAsia="en-GB"/>
+        </w:rPr>
+        <w:t>NgModule(</w:t>
+      </w:r>
+      <w:proofErr w:type="gramEnd"/>
+      <w:r>
+        <w:rPr>
+          <w:rFonts w:ascii="Consolas" w:eastAsia="Times New Roman" w:hAnsi="Consolas" w:cs="Times New Roman"/>
+          <w:b/>
+          <w:bCs/>
+          <w:color w:val="000000"/>
+          <w:sz w:val="21"/>
+          <w:szCs w:val="21"/>
+          <w:lang w:eastAsia="en-GB"/>
+        </w:rPr>
+        <w:t>{</w:t>
+      </w:r>
+    </w:p>
+    <w:p>
+      <w:pPr>
+        <w:shd w:val="clear" w:color="auto" w:fill="FFFFFF"/>
+        <w:spacing w:after="0" w:line="285" w:lineRule="atLeast"/>
+        <w:ind w:left="360"/>
+        <w:rPr>
+          <w:rFonts w:ascii="Consolas" w:eastAsia="Times New Roman" w:hAnsi="Consolas" w:cs="Times New Roman"/>
+          <w:b/>
+          <w:bCs/>
+          <w:color w:val="000000"/>
+          <w:sz w:val="21"/>
+          <w:szCs w:val="21"/>
+          <w:lang w:eastAsia="en-GB"/>
+        </w:rPr>
+      </w:pPr>
+      <w:r>
+        <w:rPr>
+          <w:rFonts w:ascii="Consolas" w:eastAsia="Times New Roman" w:hAnsi="Consolas" w:cs="Times New Roman"/>
+          <w:b/>
+          <w:bCs/>
+          <w:color w:val="000000"/>
+          <w:sz w:val="21"/>
+          <w:szCs w:val="21"/>
+          <w:lang w:eastAsia="en-GB"/>
+        </w:rPr>
+        <w:t>  declarations: [</w:t>
+      </w:r>
+    </w:p>
+    <w:p>
+      <w:pPr>
+        <w:shd w:val="clear" w:color="auto" w:fill="FFFFFF"/>
+        <w:spacing w:after="0" w:line="285" w:lineRule="atLeast"/>
+        <w:ind w:left="360"/>
+        <w:rPr>
+          <w:rFonts w:ascii="Consolas" w:eastAsia="Times New Roman" w:hAnsi="Consolas" w:cs="Times New Roman"/>
+          <w:b/>
+          <w:bCs/>
+          <w:color w:val="000000"/>
+          <w:sz w:val="21"/>
+          <w:szCs w:val="21"/>
+          <w:lang w:eastAsia="en-GB"/>
+        </w:rPr>
+      </w:pPr>
+      <w:r>
+        <w:rPr>
+          <w:rFonts w:ascii="Consolas" w:eastAsia="Times New Roman" w:hAnsi="Consolas" w:cs="Times New Roman"/>
+          <w:b/>
+          <w:bCs/>
+          <w:color w:val="000000"/>
+          <w:sz w:val="21"/>
+          <w:szCs w:val="21"/>
+          <w:lang w:eastAsia="en-GB"/>
+        </w:rPr>
+        <w:t xml:space="preserve">    </w:t>
+      </w:r>
+      <w:proofErr w:type="spellStart"/>
+      <w:r>
+        <w:rPr>
+          <w:rFonts w:ascii="Consolas" w:eastAsia="Times New Roman" w:hAnsi="Consolas" w:cs="Times New Roman"/>
+          <w:b/>
+          <w:bCs/>
+          <w:color w:val="000000"/>
+          <w:sz w:val="21"/>
+          <w:szCs w:val="21"/>
+          <w:lang w:eastAsia="en-GB"/>
+        </w:rPr>
+        <w:t>AppComponent</w:t>
+      </w:r>
+      <w:proofErr w:type="spellEnd"/>
+    </w:p>
+    <w:p>
+      <w:pPr>
+        <w:shd w:val="clear" w:color="auto" w:fill="FFFFFF"/>
+        <w:spacing w:after="0" w:line="285" w:lineRule="atLeast"/>
+        <w:ind w:left="360"/>
+        <w:rPr>
+          <w:rFonts w:ascii="Consolas" w:eastAsia="Times New Roman" w:hAnsi="Consolas" w:cs="Times New Roman"/>
+          <w:b/>
+          <w:bCs/>
+          <w:color w:val="000000"/>
+          <w:sz w:val="21"/>
+          <w:szCs w:val="21"/>
+          <w:lang w:eastAsia="en-GB"/>
+        </w:rPr>
+      </w:pPr>
+      <w:r>
+        <w:rPr>
+          <w:rFonts w:ascii="Consolas" w:eastAsia="Times New Roman" w:hAnsi="Consolas" w:cs="Times New Roman"/>
+          <w:b/>
+          <w:bCs/>
+          <w:color w:val="000000"/>
+          <w:sz w:val="21"/>
+          <w:szCs w:val="21"/>
+          <w:lang w:eastAsia="en-GB"/>
+        </w:rPr>
+        <w:t>  ],</w:t>
+      </w:r>
+    </w:p>
+    <w:p>
+      <w:pPr>
+        <w:shd w:val="clear" w:color="auto" w:fill="FFFFFF"/>
+        <w:spacing w:after="0" w:line="285" w:lineRule="atLeast"/>
+        <w:ind w:left="360"/>
+        <w:rPr>
+          <w:rFonts w:ascii="Consolas" w:eastAsia="Times New Roman" w:hAnsi="Consolas" w:cs="Times New Roman"/>
+          <w:b/>
+          <w:bCs/>
+          <w:color w:val="000000"/>
+          <w:sz w:val="21"/>
+          <w:szCs w:val="21"/>
+          <w:lang w:eastAsia="en-GB"/>
+        </w:rPr>
+      </w:pPr>
+      <w:r>
+        <w:rPr>
+          <w:rFonts w:ascii="Consolas" w:eastAsia="Times New Roman" w:hAnsi="Consolas" w:cs="Times New Roman"/>
+          <w:b/>
+          <w:bCs/>
+          <w:color w:val="000000"/>
+          <w:sz w:val="21"/>
+          <w:szCs w:val="21"/>
+          <w:lang w:eastAsia="en-GB"/>
+        </w:rPr>
+        <w:t>  imports: [</w:t>
+      </w:r>
+    </w:p>
+    <w:p>
+      <w:pPr>
+        <w:shd w:val="clear" w:color="auto" w:fill="FFFFFF"/>
+        <w:spacing w:after="0" w:line="285" w:lineRule="atLeast"/>
+        <w:ind w:left="360"/>
+        <w:rPr>
+          <w:rFonts w:ascii="Consolas" w:eastAsia="Times New Roman" w:hAnsi="Consolas" w:cs="Times New Roman"/>
+          <w:b/>
+          <w:bCs/>
+          <w:color w:val="000000"/>
+          <w:sz w:val="21"/>
+          <w:szCs w:val="21"/>
+          <w:lang w:eastAsia="en-GB"/>
+        </w:rPr>
+      </w:pPr>
+      <w:r>
+        <w:rPr>
+          <w:rFonts w:ascii="Consolas" w:eastAsia="Times New Roman" w:hAnsi="Consolas" w:cs="Times New Roman"/>
+          <w:b/>
+          <w:bCs/>
+          <w:color w:val="000000"/>
+          <w:sz w:val="21"/>
+          <w:szCs w:val="21"/>
+          <w:lang w:eastAsia="en-GB"/>
+        </w:rPr>
+        <w:t xml:space="preserve">    </w:t>
+      </w:r>
+      <w:proofErr w:type="spellStart"/>
+      <w:r>
+        <w:rPr>
+          <w:rFonts w:ascii="Consolas" w:eastAsia="Times New Roman" w:hAnsi="Consolas" w:cs="Times New Roman"/>
+          <w:b/>
+          <w:bCs/>
+          <w:color w:val="000000"/>
+          <w:sz w:val="21"/>
+          <w:szCs w:val="21"/>
+          <w:lang w:eastAsia="en-GB"/>
+        </w:rPr>
+        <w:t>BrowserModule</w:t>
+      </w:r>
+      <w:proofErr w:type="spellEnd"/>
+      <w:r>
+        <w:rPr>
+          <w:rFonts w:ascii="Consolas" w:eastAsia="Times New Roman" w:hAnsi="Consolas" w:cs="Times New Roman"/>
+          <w:b/>
+          <w:bCs/>
+          <w:color w:val="000000"/>
+          <w:sz w:val="21"/>
+          <w:szCs w:val="21"/>
+          <w:lang w:eastAsia="en-GB"/>
+        </w:rPr>
+        <w:t>,</w:t>
+      </w:r>
+    </w:p>
+    <w:p>
+      <w:pPr>
+        <w:shd w:val="clear" w:color="auto" w:fill="FFFFFF"/>
+        <w:spacing w:after="0" w:line="285" w:lineRule="atLeast"/>
+        <w:ind w:left="360"/>
+        <w:rPr>
+          <w:rFonts w:ascii="Consolas" w:eastAsia="Times New Roman" w:hAnsi="Consolas" w:cs="Times New Roman"/>
+          <w:b/>
+          <w:bCs/>
+          <w:color w:val="000000"/>
+          <w:sz w:val="21"/>
+          <w:szCs w:val="21"/>
+          <w:lang w:eastAsia="en-GB"/>
+        </w:rPr>
+      </w:pPr>
+      <w:r>
+        <w:rPr>
+          <w:rFonts w:ascii="Consolas" w:eastAsia="Times New Roman" w:hAnsi="Consolas" w:cs="Times New Roman"/>
+          <w:b/>
+          <w:bCs/>
+          <w:color w:val="000000"/>
+          <w:sz w:val="21"/>
+          <w:szCs w:val="21"/>
+          <w:lang w:eastAsia="en-GB"/>
+        </w:rPr>
+        <w:t xml:space="preserve">    </w:t>
+      </w:r>
+      <w:proofErr w:type="spellStart"/>
+      <w:r>
+        <w:rPr>
+          <w:rFonts w:ascii="Consolas" w:eastAsia="Times New Roman" w:hAnsi="Consolas" w:cs="Times New Roman"/>
+          <w:b/>
+          <w:bCs/>
+          <w:color w:val="000000"/>
+          <w:sz w:val="21"/>
+          <w:szCs w:val="21"/>
+          <w:lang w:eastAsia="en-GB"/>
+        </w:rPr>
+        <w:t>AppRoutingModule</w:t>
+      </w:r>
+      <w:proofErr w:type="spellEnd"/>
+    </w:p>
+    <w:p>
+      <w:pPr>
+        <w:shd w:val="clear" w:color="auto" w:fill="FFFFFF"/>
+        <w:spacing w:after="0" w:line="285" w:lineRule="atLeast"/>
+        <w:ind w:left="360"/>
+        <w:rPr>
+          <w:rFonts w:ascii="Consolas" w:eastAsia="Times New Roman" w:hAnsi="Consolas" w:cs="Times New Roman"/>
+          <w:b/>
+          <w:bCs/>
+          <w:color w:val="000000"/>
+          <w:sz w:val="21"/>
+          <w:szCs w:val="21"/>
+          <w:lang w:eastAsia="en-GB"/>
+        </w:rPr>
+      </w:pPr>
+      <w:r>
+        <w:rPr>
+          <w:rFonts w:ascii="Consolas" w:eastAsia="Times New Roman" w:hAnsi="Consolas" w:cs="Times New Roman"/>
+          <w:b/>
+          <w:bCs/>
+          <w:color w:val="000000"/>
+          <w:sz w:val="21"/>
+          <w:szCs w:val="21"/>
+          <w:lang w:eastAsia="en-GB"/>
+        </w:rPr>
+        <w:t>  ],</w:t>
+      </w:r>
+    </w:p>
+    <w:p>
+      <w:pPr>
+        <w:shd w:val="clear" w:color="auto" w:fill="FFFFFF"/>
+        <w:spacing w:after="0" w:line="285" w:lineRule="atLeast"/>
+        <w:ind w:left="360"/>
+        <w:rPr>
+          <w:rFonts w:ascii="Consolas" w:eastAsia="Times New Roman" w:hAnsi="Consolas" w:cs="Times New Roman"/>
+          <w:b/>
+          <w:bCs/>
+          <w:color w:val="000000"/>
+          <w:sz w:val="21"/>
+          <w:szCs w:val="21"/>
+          <w:lang w:eastAsia="en-GB"/>
+        </w:rPr>
+      </w:pPr>
+      <w:r>
+        <w:rPr>
+          <w:rFonts w:ascii="Consolas" w:eastAsia="Times New Roman" w:hAnsi="Consolas" w:cs="Times New Roman"/>
+          <w:b/>
+          <w:bCs/>
+          <w:color w:val="000000"/>
+          <w:sz w:val="21"/>
+          <w:szCs w:val="21"/>
+          <w:lang w:eastAsia="en-GB"/>
+        </w:rPr>
+        <w:t>  providers: [],</w:t>
+      </w:r>
+    </w:p>
+    <w:p>
+      <w:pPr>
+        <w:shd w:val="clear" w:color="auto" w:fill="FFFFFF"/>
+        <w:spacing w:after="0" w:line="285" w:lineRule="atLeast"/>
+        <w:ind w:left="360"/>
+        <w:rPr>
+          <w:rFonts w:ascii="Consolas" w:eastAsia="Times New Roman" w:hAnsi="Consolas" w:cs="Times New Roman"/>
+          <w:b/>
+          <w:bCs/>
+          <w:color w:val="000000"/>
+          <w:sz w:val="21"/>
+          <w:szCs w:val="21"/>
+          <w:lang w:eastAsia="en-GB"/>
+        </w:rPr>
+      </w:pPr>
+      <w:r>
+        <w:rPr>
+          <w:rFonts w:ascii="Consolas" w:eastAsia="Times New Roman" w:hAnsi="Consolas" w:cs="Times New Roman"/>
+          <w:b/>
+          <w:bCs/>
+          <w:color w:val="000000"/>
+          <w:sz w:val="21"/>
+          <w:szCs w:val="21"/>
+          <w:lang w:eastAsia="en-GB"/>
+        </w:rPr>
+        <w:t>  bootstrap: [</w:t>
+      </w:r>
+      <w:proofErr w:type="spellStart"/>
+      <w:r>
+        <w:rPr>
+          <w:rFonts w:ascii="Consolas" w:eastAsia="Times New Roman" w:hAnsi="Consolas" w:cs="Times New Roman"/>
+          <w:b/>
+          <w:bCs/>
+          <w:color w:val="000000"/>
+          <w:sz w:val="21"/>
+          <w:szCs w:val="21"/>
+          <w:lang w:eastAsia="en-GB"/>
+        </w:rPr>
+        <w:t>AppComponent</w:t>
+      </w:r>
+      <w:proofErr w:type="spellEnd"/>
+      <w:r>
+        <w:rPr>
+          <w:rFonts w:ascii="Consolas" w:eastAsia="Times New Roman" w:hAnsi="Consolas" w:cs="Times New Roman"/>
+          <w:b/>
+          <w:bCs/>
+          <w:color w:val="000000"/>
+          <w:sz w:val="21"/>
+          <w:szCs w:val="21"/>
+          <w:lang w:eastAsia="en-GB"/>
+        </w:rPr>
+        <w:t>]</w:t>
+      </w:r>
+    </w:p>
+    <w:p>
+      <w:pPr>
+        <w:shd w:val="clear" w:color="auto" w:fill="FFFFFF"/>
+        <w:spacing w:after="0" w:line="285" w:lineRule="atLeast"/>
+        <w:ind w:left="360"/>
+        <w:rPr>
+          <w:rFonts w:ascii="Consolas" w:eastAsia="Times New Roman" w:hAnsi="Consolas" w:cs="Times New Roman"/>
+          <w:b/>
+          <w:bCs/>
+          <w:color w:val="000000"/>
+          <w:sz w:val="21"/>
+          <w:szCs w:val="21"/>
+          <w:lang w:eastAsia="en-GB"/>
+        </w:rPr>
+      </w:pPr>
+      <w:r>
+        <w:rPr>
+          <w:rFonts w:ascii="Consolas" w:eastAsia="Times New Roman" w:hAnsi="Consolas" w:cs="Times New Roman"/>
+          <w:b/>
+          <w:bCs/>
+          <w:color w:val="000000"/>
+          <w:sz w:val="21"/>
+          <w:szCs w:val="21"/>
+          <w:lang w:eastAsia="en-GB"/>
+        </w:rPr>
+        <w:t>})</w:t>
+      </w:r>
+    </w:p>
+    <w:p>
+      <w:pPr>
+        <w:shd w:val="clear" w:color="auto" w:fill="FFFFFF"/>
+        <w:spacing w:after="0" w:line="285" w:lineRule="atLeast"/>
+        <w:ind w:left="360"/>
+        <w:rPr>
+          <w:rFonts w:ascii="Consolas" w:eastAsia="Times New Roman" w:hAnsi="Consolas" w:cs="Times New Roman"/>
+          <w:b/>
+          <w:bCs/>
+          <w:color w:val="000000"/>
+          <w:sz w:val="21"/>
+          <w:szCs w:val="21"/>
+          <w:lang w:eastAsia="en-GB"/>
+        </w:rPr>
+      </w:pPr>
+      <w:r>
+        <w:rPr>
+          <w:rFonts w:ascii="Consolas" w:eastAsia="Times New Roman" w:hAnsi="Consolas" w:cs="Times New Roman"/>
+          <w:b/>
+          <w:bCs/>
+          <w:color w:val="0000FF"/>
+          <w:sz w:val="21"/>
+          <w:szCs w:val="21"/>
+          <w:lang w:eastAsia="en-GB"/>
+        </w:rPr>
+        <w:t>export</w:t>
+      </w:r>
+      <w:r>
+        <w:rPr>
+          <w:rFonts w:ascii="Consolas" w:eastAsia="Times New Roman" w:hAnsi="Consolas" w:cs="Times New Roman"/>
+          <w:b/>
+          <w:bCs/>
+          <w:color w:val="000000"/>
+          <w:sz w:val="21"/>
+          <w:szCs w:val="21"/>
+          <w:lang w:eastAsia="en-GB"/>
+        </w:rPr>
+        <w:t xml:space="preserve"> </w:t>
+      </w:r>
+      <w:r>
+        <w:rPr>
+          <w:rFonts w:ascii="Consolas" w:eastAsia="Times New Roman" w:hAnsi="Consolas" w:cs="Times New Roman"/>
+          <w:b/>
+          <w:bCs/>
+          <w:color w:val="0000FF"/>
+          <w:sz w:val="21"/>
+          <w:szCs w:val="21"/>
+          <w:lang w:eastAsia="en-GB"/>
+        </w:rPr>
+        <w:t>class</w:t>
+      </w:r>
+      <w:r>
+        <w:rPr>
+          <w:rFonts w:ascii="Consolas" w:eastAsia="Times New Roman" w:hAnsi="Consolas" w:cs="Times New Roman"/>
+          <w:b/>
+          <w:bCs/>
+          <w:color w:val="000000"/>
+          <w:sz w:val="21"/>
+          <w:szCs w:val="21"/>
+          <w:lang w:eastAsia="en-GB"/>
+        </w:rPr>
+        <w:t xml:space="preserve"> </w:t>
+      </w:r>
+      <w:proofErr w:type="spellStart"/>
+      <w:r>
+        <w:rPr>
+          <w:rFonts w:ascii="Consolas" w:eastAsia="Times New Roman" w:hAnsi="Consolas" w:cs="Times New Roman"/>
+          <w:b/>
+          <w:bCs/>
+          <w:color w:val="000000"/>
+          <w:sz w:val="21"/>
+          <w:szCs w:val="21"/>
+          <w:lang w:eastAsia="en-GB"/>
+        </w:rPr>
+        <w:t>AppModule</w:t>
+      </w:r>
+      <w:proofErr w:type="spellEnd"/>
+      <w:r>
+        <w:rPr>
+          <w:rFonts w:ascii="Consolas" w:eastAsia="Times New Roman" w:hAnsi="Consolas" w:cs="Times New Roman"/>
+          <w:b/>
+          <w:bCs/>
+          <w:color w:val="000000"/>
+          <w:sz w:val="21"/>
+          <w:szCs w:val="21"/>
+          <w:lang w:eastAsia="en-GB"/>
+        </w:rPr>
+        <w:t xml:space="preserve"> </w:t>
+      </w:r>
+      <w:proofErr w:type="gramStart"/>
+      <w:r>
+        <w:rPr>
+          <w:rFonts w:ascii="Consolas" w:eastAsia="Times New Roman" w:hAnsi="Consolas" w:cs="Times New Roman"/>
+          <w:b/>
+          <w:bCs/>
+          <w:color w:val="000000"/>
+          <w:sz w:val="21"/>
+          <w:szCs w:val="21"/>
+          <w:lang w:eastAsia="en-GB"/>
+        </w:rPr>
+        <w:t>{ }</w:t>
+      </w:r>
+      <w:proofErr w:type="gramEnd"/>
+    </w:p>
+    <w:p>
+      <w:pPr>
+        <w:pStyle w:val="ListParagraph"/>
+        <w:rPr>
+          <w:sz w:val="24"/>
+          <w:szCs w:val="24"/>
+        </w:rPr>
+      </w:pPr>
+    </w:p>
+    <w:p>
+      <w:pPr>
+        <w:pStyle w:val="ListParagraph"/>
+        <w:numPr>
+          <w:ilvl w:val="0"/>
+          <w:numId w:val="1"/>
+        </w:numPr>
+        <w:rPr>
+          <w:sz w:val="24"/>
+          <w:szCs w:val="24"/>
+        </w:rPr>
+      </w:pPr>
+      <w:r>
+        <w:rPr>
+          <w:sz w:val="24"/>
+          <w:szCs w:val="24"/>
+        </w:rPr>
+        <w:t>continue</w:t>
+      </w:r>
+    </w:p>
+    <w:p>
+      <w:pPr>
+        <w:rPr>
+          <w:sz w:val="24"/>
+          <w:szCs w:val="24"/>
+        </w:rPr>
+      </w:pPr>
+      <w:r>
+        <w:rPr>
+          <w:sz w:val="24"/>
+          <w:szCs w:val="24"/>
+        </w:rPr>
+        <w:t xml:space="preserve">Using Google maps example: by importing the </w:t>
+      </w:r>
+      <w:proofErr w:type="spellStart"/>
+      <w:proofErr w:type="gramStart"/>
+      <w:r>
+        <w:rPr>
+          <w:sz w:val="24"/>
+          <w:szCs w:val="24"/>
+        </w:rPr>
+        <w:t>google.maps</w:t>
+      </w:r>
+      <w:proofErr w:type="spellEnd"/>
+      <w:proofErr w:type="gramEnd"/>
+      <w:r>
+        <w:rPr>
+          <w:sz w:val="24"/>
+          <w:szCs w:val="24"/>
+        </w:rPr>
+        <w:t xml:space="preserve"> </w:t>
+      </w:r>
+      <w:proofErr w:type="spellStart"/>
+      <w:r>
+        <w:rPr>
+          <w:sz w:val="24"/>
+          <w:szCs w:val="24"/>
+        </w:rPr>
+        <w:t>api</w:t>
+      </w:r>
+      <w:proofErr w:type="spellEnd"/>
+    </w:p>
+    <w:p>
+      <w:pPr>
+        <w:pStyle w:val="ListParagraph"/>
+        <w:numPr>
+          <w:ilvl w:val="0"/>
+          <w:numId w:val="1"/>
+        </w:numPr>
+        <w:rPr>
+          <w:sz w:val="24"/>
+          <w:szCs w:val="24"/>
+        </w:rPr>
+      </w:pPr>
+      <w:r>
+        <w:rPr>
+          <w:sz w:val="24"/>
+          <w:szCs w:val="24"/>
+        </w:rPr>
+        <w:t xml:space="preserve">In </w:t>
+      </w:r>
+      <w:proofErr w:type="spellStart"/>
+      <w:proofErr w:type="gramStart"/>
+      <w:r>
+        <w:rPr>
+          <w:sz w:val="24"/>
+          <w:szCs w:val="24"/>
+        </w:rPr>
+        <w:t>angular.json</w:t>
+      </w:r>
+      <w:proofErr w:type="spellEnd"/>
+      <w:proofErr w:type="gramEnd"/>
+      <w:r>
+        <w:rPr>
+          <w:sz w:val="24"/>
+          <w:szCs w:val="24"/>
+        </w:rPr>
+        <w:t xml:space="preserve"> =&gt; “scripts”: [“ ” -&gt;/*link for the google maps location </w:t>
+      </w:r>
+      <w:proofErr w:type="spellStart"/>
+      <w:r>
+        <w:rPr>
+          <w:sz w:val="24"/>
+          <w:szCs w:val="24"/>
+        </w:rPr>
+        <w:t>js</w:t>
+      </w:r>
+      <w:proofErr w:type="spellEnd"/>
+      <w:r>
+        <w:rPr>
+          <w:sz w:val="24"/>
+          <w:szCs w:val="24"/>
+        </w:rPr>
+        <w:t xml:space="preserve"> file*/] </w:t>
+      </w:r>
+    </w:p>
+    <w:p>
+      <w:pPr>
+        <w:pStyle w:val="ListParagraph"/>
+        <w:numPr>
+          <w:ilvl w:val="0"/>
+          <w:numId w:val="1"/>
+        </w:numPr>
+        <w:rPr>
+          <w:sz w:val="24"/>
+          <w:szCs w:val="24"/>
+        </w:rPr>
+      </w:pPr>
+      <w:r>
+        <w:rPr>
+          <w:sz w:val="24"/>
+          <w:szCs w:val="24"/>
+        </w:rPr>
+        <w:t>In index.html =&gt; after body we can add the script that will load the location</w:t>
+      </w:r>
+    </w:p>
+    <w:p>
+      <w:pPr>
+        <w:rPr>
+          <w:sz w:val="24"/>
+          <w:szCs w:val="24"/>
+        </w:rPr>
+      </w:pPr>
+    </w:p>
+    <w:p>
+      <w:pPr>
+        <w:rPr>
+          <w:sz w:val="24"/>
+          <w:szCs w:val="24"/>
+        </w:rPr>
+      </w:pPr>
+      <w:r>
+        <w:rPr>
+          <w:sz w:val="24"/>
+          <w:szCs w:val="24"/>
+        </w:rPr>
+        <w:t>Components:</w:t>
+      </w:r>
+    </w:p>
+    <w:p>
+      <w:pPr>
+        <w:pStyle w:val="ListParagraph"/>
+        <w:numPr>
+          <w:ilvl w:val="0"/>
+          <w:numId w:val="1"/>
+        </w:numPr>
+        <w:rPr>
+          <w:sz w:val="24"/>
+          <w:szCs w:val="24"/>
+        </w:rPr>
+      </w:pPr>
+      <w:r>
+        <w:rPr>
+          <w:sz w:val="24"/>
+          <w:szCs w:val="24"/>
+        </w:rPr>
+        <w:t xml:space="preserve">A component is a class with Component decorator and contains 3 properties (selector, </w:t>
+      </w:r>
+      <w:proofErr w:type="spellStart"/>
+      <w:r>
+        <w:rPr>
+          <w:sz w:val="24"/>
+          <w:szCs w:val="24"/>
+        </w:rPr>
+        <w:t>templateUrl</w:t>
+      </w:r>
+      <w:proofErr w:type="spellEnd"/>
+      <w:r>
+        <w:rPr>
+          <w:sz w:val="24"/>
+          <w:szCs w:val="24"/>
+        </w:rPr>
+        <w:t xml:space="preserve">, </w:t>
+      </w:r>
+      <w:proofErr w:type="spellStart"/>
+      <w:r>
+        <w:rPr>
+          <w:sz w:val="24"/>
+          <w:szCs w:val="24"/>
+        </w:rPr>
+        <w:t>syleUrls</w:t>
+      </w:r>
+      <w:proofErr w:type="spellEnd"/>
+      <w:r>
+        <w:rPr>
+          <w:sz w:val="24"/>
+          <w:szCs w:val="24"/>
+        </w:rPr>
+        <w:t>). Or it can be called a directive with a specific template</w:t>
+      </w:r>
+    </w:p>
+    <w:p>
+      <w:pPr>
+        <w:shd w:val="clear" w:color="auto" w:fill="FFFFFF"/>
+        <w:spacing w:after="0" w:line="285" w:lineRule="atLeast"/>
+        <w:ind w:left="360"/>
+        <w:rPr>
+          <w:rFonts w:ascii="Consolas" w:eastAsia="Times New Roman" w:hAnsi="Consolas" w:cs="Times New Roman"/>
+          <w:b/>
+          <w:bCs/>
+          <w:color w:val="000000"/>
+          <w:sz w:val="21"/>
+          <w:szCs w:val="21"/>
+          <w:lang w:eastAsia="en-GB"/>
+        </w:rPr>
+      </w:pPr>
+      <w:r>
+        <w:rPr>
+          <w:rFonts w:ascii="Consolas" w:eastAsia="Times New Roman" w:hAnsi="Consolas" w:cs="Times New Roman"/>
+          <w:b/>
+          <w:bCs/>
+          <w:color w:val="0000FF"/>
+          <w:sz w:val="21"/>
+          <w:szCs w:val="21"/>
+          <w:lang w:eastAsia="en-GB"/>
+        </w:rPr>
+        <w:t>import</w:t>
+      </w:r>
+      <w:r>
+        <w:rPr>
+          <w:rFonts w:ascii="Consolas" w:eastAsia="Times New Roman" w:hAnsi="Consolas" w:cs="Times New Roman"/>
+          <w:b/>
+          <w:bCs/>
+          <w:color w:val="000000"/>
+          <w:sz w:val="21"/>
+          <w:szCs w:val="21"/>
+          <w:lang w:eastAsia="en-GB"/>
+        </w:rPr>
+        <w:t xml:space="preserve"> </w:t>
+      </w:r>
+      <w:proofErr w:type="gramStart"/>
+      <w:r>
+        <w:rPr>
+          <w:rFonts w:ascii="Consolas" w:eastAsia="Times New Roman" w:hAnsi="Consolas" w:cs="Times New Roman"/>
+          <w:b/>
+          <w:bCs/>
+          <w:color w:val="000000"/>
+          <w:sz w:val="21"/>
+          <w:szCs w:val="21"/>
+          <w:lang w:eastAsia="en-GB"/>
+        </w:rPr>
+        <w:t>{ Component</w:t>
+      </w:r>
+      <w:proofErr w:type="gramEnd"/>
+      <w:r>
+        <w:rPr>
+          <w:rFonts w:ascii="Consolas" w:eastAsia="Times New Roman" w:hAnsi="Consolas" w:cs="Times New Roman"/>
+          <w:b/>
+          <w:bCs/>
+          <w:color w:val="000000"/>
+          <w:sz w:val="21"/>
+          <w:szCs w:val="21"/>
+          <w:lang w:eastAsia="en-GB"/>
+        </w:rPr>
+        <w:t xml:space="preserve"> } </w:t>
+      </w:r>
+      <w:r>
+        <w:rPr>
+          <w:rFonts w:ascii="Consolas" w:eastAsia="Times New Roman" w:hAnsi="Consolas" w:cs="Times New Roman"/>
+          <w:b/>
+          <w:bCs/>
+          <w:color w:val="0000FF"/>
+          <w:sz w:val="21"/>
+          <w:szCs w:val="21"/>
+          <w:lang w:eastAsia="en-GB"/>
+        </w:rPr>
+        <w:t>from</w:t>
+      </w:r>
+      <w:r>
+        <w:rPr>
+          <w:rFonts w:ascii="Consolas" w:eastAsia="Times New Roman" w:hAnsi="Consolas" w:cs="Times New Roman"/>
+          <w:b/>
+          <w:bCs/>
+          <w:color w:val="000000"/>
+          <w:sz w:val="21"/>
+          <w:szCs w:val="21"/>
+          <w:lang w:eastAsia="en-GB"/>
+        </w:rPr>
+        <w:t xml:space="preserve"> </w:t>
+      </w:r>
+      <w:r>
+        <w:rPr>
+          <w:rFonts w:ascii="Consolas" w:eastAsia="Times New Roman" w:hAnsi="Consolas" w:cs="Times New Roman"/>
+          <w:b/>
+          <w:bCs/>
+          <w:color w:val="A31515"/>
+          <w:sz w:val="21"/>
+          <w:szCs w:val="21"/>
+          <w:lang w:eastAsia="en-GB"/>
+        </w:rPr>
+        <w:t>'@angular/core'</w:t>
+      </w:r>
+      <w:r>
+        <w:rPr>
+          <w:rFonts w:ascii="Consolas" w:eastAsia="Times New Roman" w:hAnsi="Consolas" w:cs="Times New Roman"/>
+          <w:b/>
+          <w:bCs/>
+          <w:color w:val="000000"/>
+          <w:sz w:val="21"/>
+          <w:szCs w:val="21"/>
+          <w:lang w:eastAsia="en-GB"/>
+        </w:rPr>
+        <w:t>;</w:t>
+      </w:r>
+    </w:p>
+    <w:p>
+      <w:pPr>
+        <w:shd w:val="clear" w:color="auto" w:fill="FFFFFF"/>
+        <w:spacing w:after="0" w:line="285" w:lineRule="atLeast"/>
+        <w:ind w:left="360"/>
+        <w:rPr>
+          <w:rFonts w:ascii="Consolas" w:eastAsia="Times New Roman" w:hAnsi="Consolas" w:cs="Times New Roman"/>
+          <w:b/>
+          <w:bCs/>
+          <w:color w:val="000000"/>
+          <w:sz w:val="21"/>
+          <w:szCs w:val="21"/>
+          <w:lang w:eastAsia="en-GB"/>
+        </w:rPr>
+      </w:pPr>
+    </w:p>
+    <w:p>
+      <w:pPr>
+        <w:shd w:val="clear" w:color="auto" w:fill="FFFFFF"/>
+        <w:spacing w:after="0" w:line="285" w:lineRule="atLeast"/>
+        <w:ind w:left="360"/>
+        <w:rPr>
+          <w:rFonts w:ascii="Consolas" w:eastAsia="Times New Roman" w:hAnsi="Consolas" w:cs="Times New Roman"/>
+          <w:b/>
+          <w:bCs/>
+          <w:color w:val="000000"/>
+          <w:sz w:val="21"/>
+          <w:szCs w:val="21"/>
+          <w:lang w:eastAsia="en-GB"/>
+        </w:rPr>
+      </w:pPr>
+      <w:r>
+        <w:rPr>
+          <w:rFonts w:ascii="Consolas" w:eastAsia="Times New Roman" w:hAnsi="Consolas" w:cs="Times New Roman"/>
+          <w:b/>
+          <w:bCs/>
+          <w:color w:val="000000"/>
+          <w:sz w:val="21"/>
+          <w:szCs w:val="21"/>
+          <w:lang w:eastAsia="en-GB"/>
+        </w:rPr>
+        <w:t>@</w:t>
+      </w:r>
+      <w:proofErr w:type="gramStart"/>
+      <w:r>
+        <w:rPr>
+          <w:rFonts w:ascii="Consolas" w:eastAsia="Times New Roman" w:hAnsi="Consolas" w:cs="Times New Roman"/>
+          <w:b/>
+          <w:bCs/>
+          <w:color w:val="000000"/>
+          <w:sz w:val="21"/>
+          <w:szCs w:val="21"/>
+          <w:lang w:eastAsia="en-GB"/>
+        </w:rPr>
+        <w:t>Component(</w:t>
+      </w:r>
+      <w:proofErr w:type="gramEnd"/>
+      <w:r>
+        <w:rPr>
+          <w:rFonts w:ascii="Consolas" w:eastAsia="Times New Roman" w:hAnsi="Consolas" w:cs="Times New Roman"/>
+          <w:b/>
+          <w:bCs/>
+          <w:color w:val="000000"/>
+          <w:sz w:val="21"/>
+          <w:szCs w:val="21"/>
+          <w:lang w:eastAsia="en-GB"/>
+        </w:rPr>
+        <w:t>{</w:t>
+      </w:r>
+    </w:p>
+    <w:p>
+      <w:pPr>
+        <w:shd w:val="clear" w:color="auto" w:fill="FFFFFF"/>
+        <w:spacing w:after="0" w:line="285" w:lineRule="atLeast"/>
+        <w:ind w:left="360"/>
+        <w:rPr>
+          <w:rFonts w:ascii="Consolas" w:eastAsia="Times New Roman" w:hAnsi="Consolas" w:cs="Times New Roman"/>
+          <w:b/>
+          <w:bCs/>
+          <w:color w:val="000000"/>
+          <w:sz w:val="21"/>
+          <w:szCs w:val="21"/>
+          <w:lang w:eastAsia="en-GB"/>
+        </w:rPr>
+      </w:pPr>
+      <w:r>
+        <w:rPr>
+          <w:rFonts w:ascii="Consolas" w:eastAsia="Times New Roman" w:hAnsi="Consolas" w:cs="Times New Roman"/>
+          <w:b/>
+          <w:bCs/>
+          <w:color w:val="000000"/>
+          <w:sz w:val="21"/>
+          <w:szCs w:val="21"/>
+          <w:lang w:eastAsia="en-GB"/>
+        </w:rPr>
+        <w:t xml:space="preserve">  selector: </w:t>
+      </w:r>
+      <w:r>
+        <w:rPr>
+          <w:rFonts w:ascii="Consolas" w:eastAsia="Times New Roman" w:hAnsi="Consolas" w:cs="Times New Roman"/>
+          <w:b/>
+          <w:bCs/>
+          <w:color w:val="A31515"/>
+          <w:sz w:val="21"/>
+          <w:szCs w:val="21"/>
+          <w:lang w:eastAsia="en-GB"/>
+        </w:rPr>
+        <w:t>'app-root'</w:t>
+      </w:r>
+      <w:r>
+        <w:rPr>
+          <w:rFonts w:ascii="Consolas" w:eastAsia="Times New Roman" w:hAnsi="Consolas" w:cs="Times New Roman"/>
+          <w:b/>
+          <w:bCs/>
+          <w:color w:val="000000"/>
+          <w:sz w:val="21"/>
+          <w:szCs w:val="21"/>
+          <w:lang w:eastAsia="en-GB"/>
+        </w:rPr>
+        <w:t>,</w:t>
+      </w:r>
+    </w:p>
+    <w:p>
+      <w:pPr>
+        <w:shd w:val="clear" w:color="auto" w:fill="FFFFFF"/>
+        <w:spacing w:after="0" w:line="285" w:lineRule="atLeast"/>
+        <w:ind w:left="360"/>
+        <w:rPr>
+          <w:rFonts w:ascii="Consolas" w:eastAsia="Times New Roman" w:hAnsi="Consolas" w:cs="Times New Roman"/>
+          <w:b/>
+          <w:bCs/>
+          <w:color w:val="000000"/>
+          <w:sz w:val="21"/>
+          <w:szCs w:val="21"/>
+          <w:lang w:eastAsia="en-GB"/>
+        </w:rPr>
+      </w:pPr>
+      <w:r>
+        <w:rPr>
+          <w:rFonts w:ascii="Consolas" w:eastAsia="Times New Roman" w:hAnsi="Consolas" w:cs="Times New Roman"/>
+          <w:b/>
+          <w:bCs/>
+          <w:color w:val="000000"/>
+          <w:sz w:val="21"/>
+          <w:szCs w:val="21"/>
+          <w:lang w:eastAsia="en-GB"/>
+        </w:rPr>
+        <w:t xml:space="preserve">  </w:t>
+      </w:r>
+      <w:proofErr w:type="spellStart"/>
+      <w:r>
+        <w:rPr>
+          <w:rFonts w:ascii="Consolas" w:eastAsia="Times New Roman" w:hAnsi="Consolas" w:cs="Times New Roman"/>
+          <w:b/>
+          <w:bCs/>
+          <w:color w:val="000000"/>
+          <w:sz w:val="21"/>
+          <w:szCs w:val="21"/>
+          <w:lang w:eastAsia="en-GB"/>
+        </w:rPr>
+        <w:t>templateUrl</w:t>
+      </w:r>
+      <w:proofErr w:type="spellEnd"/>
+      <w:r>
+        <w:rPr>
+          <w:rFonts w:ascii="Consolas" w:eastAsia="Times New Roman" w:hAnsi="Consolas" w:cs="Times New Roman"/>
+          <w:b/>
+          <w:bCs/>
+          <w:color w:val="000000"/>
+          <w:sz w:val="21"/>
+          <w:szCs w:val="21"/>
+          <w:lang w:eastAsia="en-GB"/>
+        </w:rPr>
+        <w:t xml:space="preserve">: </w:t>
+      </w:r>
+      <w:r>
+        <w:rPr>
+          <w:rFonts w:ascii="Consolas" w:eastAsia="Times New Roman" w:hAnsi="Consolas" w:cs="Times New Roman"/>
+          <w:b/>
+          <w:bCs/>
+          <w:color w:val="A31515"/>
+          <w:sz w:val="21"/>
+          <w:szCs w:val="21"/>
+          <w:lang w:eastAsia="en-GB"/>
+        </w:rPr>
+        <w:t>'./app.component.html'</w:t>
+      </w:r>
+      <w:r>
+        <w:rPr>
+          <w:rFonts w:ascii="Consolas" w:eastAsia="Times New Roman" w:hAnsi="Consolas" w:cs="Times New Roman"/>
+          <w:b/>
+          <w:bCs/>
+          <w:color w:val="000000"/>
+          <w:sz w:val="21"/>
+          <w:szCs w:val="21"/>
+          <w:lang w:eastAsia="en-GB"/>
+        </w:rPr>
+        <w:t>,</w:t>
+      </w:r>
+    </w:p>
+    <w:p>
+      <w:pPr>
+        <w:shd w:val="clear" w:color="auto" w:fill="FFFFFF"/>
+        <w:spacing w:after="0" w:line="285" w:lineRule="atLeast"/>
+        <w:ind w:left="360"/>
+        <w:rPr>
+          <w:rFonts w:ascii="Consolas" w:eastAsia="Times New Roman" w:hAnsi="Consolas" w:cs="Times New Roman"/>
+          <w:b/>
+          <w:bCs/>
+          <w:color w:val="000000"/>
+          <w:sz w:val="21"/>
+          <w:szCs w:val="21"/>
+          <w:lang w:eastAsia="en-GB"/>
+        </w:rPr>
+      </w:pPr>
+      <w:r>
+        <w:rPr>
+          <w:rFonts w:ascii="Consolas" w:eastAsia="Times New Roman" w:hAnsi="Consolas" w:cs="Times New Roman"/>
+          <w:b/>
+          <w:bCs/>
+          <w:color w:val="000000"/>
+          <w:sz w:val="21"/>
+          <w:szCs w:val="21"/>
+          <w:lang w:eastAsia="en-GB"/>
+        </w:rPr>
+        <w:t xml:space="preserve">  </w:t>
+      </w:r>
+      <w:proofErr w:type="spellStart"/>
+      <w:r>
+        <w:rPr>
+          <w:rFonts w:ascii="Consolas" w:eastAsia="Times New Roman" w:hAnsi="Consolas" w:cs="Times New Roman"/>
+          <w:b/>
+          <w:bCs/>
+          <w:color w:val="000000"/>
+          <w:sz w:val="21"/>
+          <w:szCs w:val="21"/>
+          <w:lang w:eastAsia="en-GB"/>
+        </w:rPr>
+        <w:t>styleUrls</w:t>
+      </w:r>
+      <w:proofErr w:type="spellEnd"/>
+      <w:r>
+        <w:rPr>
+          <w:rFonts w:ascii="Consolas" w:eastAsia="Times New Roman" w:hAnsi="Consolas" w:cs="Times New Roman"/>
+          <w:b/>
+          <w:bCs/>
+          <w:color w:val="000000"/>
+          <w:sz w:val="21"/>
+          <w:szCs w:val="21"/>
+          <w:lang w:eastAsia="en-GB"/>
+        </w:rPr>
+        <w:t>: [</w:t>
+      </w:r>
+      <w:r>
+        <w:rPr>
+          <w:rFonts w:ascii="Consolas" w:eastAsia="Times New Roman" w:hAnsi="Consolas" w:cs="Times New Roman"/>
+          <w:b/>
+          <w:bCs/>
+          <w:color w:val="A31515"/>
+          <w:sz w:val="21"/>
+          <w:szCs w:val="21"/>
+          <w:lang w:eastAsia="en-GB"/>
+        </w:rPr>
+        <w:t>'./app.component.css'</w:t>
+      </w:r>
+      <w:r>
+        <w:rPr>
+          <w:rFonts w:ascii="Consolas" w:eastAsia="Times New Roman" w:hAnsi="Consolas" w:cs="Times New Roman"/>
+          <w:b/>
+          <w:bCs/>
+          <w:color w:val="000000"/>
+          <w:sz w:val="21"/>
+          <w:szCs w:val="21"/>
+          <w:lang w:eastAsia="en-GB"/>
+        </w:rPr>
+        <w:t>]</w:t>
+      </w:r>
+    </w:p>
+    <w:p>
+      <w:pPr>
+        <w:shd w:val="clear" w:color="auto" w:fill="FFFFFF"/>
+        <w:spacing w:after="0" w:line="285" w:lineRule="atLeast"/>
+        <w:ind w:left="360"/>
+        <w:rPr>
+          <w:rFonts w:ascii="Consolas" w:eastAsia="Times New Roman" w:hAnsi="Consolas" w:cs="Times New Roman"/>
+          <w:b/>
+          <w:bCs/>
+          <w:color w:val="000000"/>
+          <w:sz w:val="21"/>
+          <w:szCs w:val="21"/>
+          <w:lang w:eastAsia="en-GB"/>
+        </w:rPr>
+      </w:pPr>
+      <w:r>
+        <w:rPr>
+          <w:rFonts w:ascii="Consolas" w:eastAsia="Times New Roman" w:hAnsi="Consolas" w:cs="Times New Roman"/>
+          <w:b/>
+          <w:bCs/>
+          <w:color w:val="000000"/>
+          <w:sz w:val="21"/>
+          <w:szCs w:val="21"/>
+          <w:lang w:eastAsia="en-GB"/>
+        </w:rPr>
+        <w:t>})</w:t>
+      </w:r>
+    </w:p>
+    <w:p>
+      <w:pPr>
+        <w:shd w:val="clear" w:color="auto" w:fill="FFFFFF"/>
+        <w:spacing w:after="0" w:line="285" w:lineRule="atLeast"/>
+        <w:ind w:left="360"/>
+        <w:rPr>
+          <w:rFonts w:ascii="Consolas" w:eastAsia="Times New Roman" w:hAnsi="Consolas" w:cs="Times New Roman"/>
+          <w:b/>
+          <w:bCs/>
+          <w:color w:val="000000"/>
+          <w:sz w:val="21"/>
+          <w:szCs w:val="21"/>
+          <w:lang w:eastAsia="en-GB"/>
+        </w:rPr>
+      </w:pPr>
+      <w:r>
+        <w:rPr>
+          <w:rFonts w:ascii="Consolas" w:eastAsia="Times New Roman" w:hAnsi="Consolas" w:cs="Times New Roman"/>
+          <w:b/>
+          <w:bCs/>
+          <w:color w:val="0000FF"/>
+          <w:sz w:val="21"/>
+          <w:szCs w:val="21"/>
+          <w:lang w:eastAsia="en-GB"/>
+        </w:rPr>
+        <w:t>export</w:t>
+      </w:r>
+      <w:r>
+        <w:rPr>
+          <w:rFonts w:ascii="Consolas" w:eastAsia="Times New Roman" w:hAnsi="Consolas" w:cs="Times New Roman"/>
+          <w:b/>
+          <w:bCs/>
+          <w:color w:val="000000"/>
+          <w:sz w:val="21"/>
+          <w:szCs w:val="21"/>
+          <w:lang w:eastAsia="en-GB"/>
+        </w:rPr>
+        <w:t xml:space="preserve"> </w:t>
+      </w:r>
+      <w:r>
+        <w:rPr>
+          <w:rFonts w:ascii="Consolas" w:eastAsia="Times New Roman" w:hAnsi="Consolas" w:cs="Times New Roman"/>
+          <w:b/>
+          <w:bCs/>
+          <w:color w:val="0000FF"/>
+          <w:sz w:val="21"/>
+          <w:szCs w:val="21"/>
+          <w:lang w:eastAsia="en-GB"/>
+        </w:rPr>
+        <w:t>class</w:t>
+      </w:r>
+      <w:r>
+        <w:rPr>
+          <w:rFonts w:ascii="Consolas" w:eastAsia="Times New Roman" w:hAnsi="Consolas" w:cs="Times New Roman"/>
+          <w:b/>
+          <w:bCs/>
+          <w:color w:val="000000"/>
+          <w:sz w:val="21"/>
+          <w:szCs w:val="21"/>
+          <w:lang w:eastAsia="en-GB"/>
+        </w:rPr>
+        <w:t xml:space="preserve"> </w:t>
+      </w:r>
+      <w:proofErr w:type="spellStart"/>
+      <w:r>
+        <w:rPr>
+          <w:rFonts w:ascii="Consolas" w:eastAsia="Times New Roman" w:hAnsi="Consolas" w:cs="Times New Roman"/>
+          <w:b/>
+          <w:bCs/>
+          <w:color w:val="000000"/>
+          <w:sz w:val="21"/>
+          <w:szCs w:val="21"/>
+          <w:lang w:eastAsia="en-GB"/>
+        </w:rPr>
+        <w:t>AppComponent</w:t>
+      </w:r>
+      <w:proofErr w:type="spellEnd"/>
+      <w:r>
+        <w:rPr>
+          <w:rFonts w:ascii="Consolas" w:eastAsia="Times New Roman" w:hAnsi="Consolas" w:cs="Times New Roman"/>
+          <w:b/>
+          <w:bCs/>
+          <w:color w:val="000000"/>
+          <w:sz w:val="21"/>
+          <w:szCs w:val="21"/>
+          <w:lang w:eastAsia="en-GB"/>
+        </w:rPr>
+        <w:t xml:space="preserve"> {</w:t>
+      </w:r>
+    </w:p>
+    <w:p>
+      <w:pPr>
+        <w:shd w:val="clear" w:color="auto" w:fill="FFFFFF"/>
+        <w:spacing w:after="0" w:line="285" w:lineRule="atLeast"/>
+        <w:ind w:left="360"/>
+        <w:rPr>
+          <w:rFonts w:ascii="Consolas" w:eastAsia="Times New Roman" w:hAnsi="Consolas" w:cs="Times New Roman"/>
+          <w:b/>
+          <w:bCs/>
+          <w:color w:val="000000"/>
+          <w:sz w:val="21"/>
+          <w:szCs w:val="21"/>
+          <w:lang w:eastAsia="en-GB"/>
+        </w:rPr>
+      </w:pPr>
+      <w:r>
+        <w:rPr>
+          <w:rFonts w:ascii="Consolas" w:eastAsia="Times New Roman" w:hAnsi="Consolas" w:cs="Times New Roman"/>
+          <w:b/>
+          <w:bCs/>
+          <w:color w:val="000000"/>
+          <w:sz w:val="21"/>
+          <w:szCs w:val="21"/>
+          <w:lang w:eastAsia="en-GB"/>
+        </w:rPr>
+        <w:t xml:space="preserve">  title = </w:t>
+      </w:r>
+      <w:r>
+        <w:rPr>
+          <w:rFonts w:ascii="Consolas" w:eastAsia="Times New Roman" w:hAnsi="Consolas" w:cs="Times New Roman"/>
+          <w:b/>
+          <w:bCs/>
+          <w:color w:val="A31515"/>
+          <w:sz w:val="21"/>
+          <w:szCs w:val="21"/>
+          <w:lang w:eastAsia="en-GB"/>
+        </w:rPr>
+        <w:t>'Article Site</w:t>
+      </w:r>
+      <w:proofErr w:type="gramStart"/>
+      <w:r>
+        <w:rPr>
+          <w:rFonts w:ascii="Consolas" w:eastAsia="Times New Roman" w:hAnsi="Consolas" w:cs="Times New Roman"/>
+          <w:b/>
+          <w:bCs/>
+          <w:color w:val="A31515"/>
+          <w:sz w:val="21"/>
+          <w:szCs w:val="21"/>
+          <w:lang w:eastAsia="en-GB"/>
+        </w:rPr>
+        <w:t>'</w:t>
+      </w:r>
+      <w:r>
+        <w:rPr>
+          <w:rFonts w:ascii="Consolas" w:eastAsia="Times New Roman" w:hAnsi="Consolas" w:cs="Times New Roman"/>
+          <w:b/>
+          <w:bCs/>
+          <w:color w:val="000000"/>
+          <w:sz w:val="21"/>
+          <w:szCs w:val="21"/>
+          <w:lang w:eastAsia="en-GB"/>
+        </w:rPr>
+        <w:t>;</w:t>
+      </w:r>
+      <w:proofErr w:type="gramEnd"/>
+    </w:p>
+    <w:p>
+      <w:pPr>
+        <w:shd w:val="clear" w:color="auto" w:fill="FFFFFF"/>
+        <w:spacing w:after="0" w:line="285" w:lineRule="atLeast"/>
+        <w:ind w:left="360"/>
+        <w:rPr>
+          <w:rFonts w:ascii="Consolas" w:eastAsia="Times New Roman" w:hAnsi="Consolas" w:cs="Times New Roman"/>
+          <w:b/>
+          <w:bCs/>
+          <w:color w:val="000000"/>
+          <w:sz w:val="21"/>
+          <w:szCs w:val="21"/>
+          <w:lang w:eastAsia="en-GB"/>
+        </w:rPr>
+      </w:pPr>
+      <w:r>
+        <w:rPr>
+          <w:rFonts w:ascii="Consolas" w:eastAsia="Times New Roman" w:hAnsi="Consolas" w:cs="Times New Roman"/>
+          <w:b/>
+          <w:bCs/>
+          <w:color w:val="000000"/>
+          <w:sz w:val="21"/>
+          <w:szCs w:val="21"/>
+          <w:lang w:eastAsia="en-GB"/>
+        </w:rPr>
+        <w:t>}</w:t>
+      </w:r>
+    </w:p>
+    <w:p>
+      <w:pPr>
+        <w:shd w:val="clear" w:color="auto" w:fill="FFFFFF"/>
+        <w:spacing w:after="0" w:line="285" w:lineRule="atLeast"/>
+        <w:ind w:left="360"/>
+        <w:rPr>
+          <w:rFonts w:ascii="Consolas" w:eastAsia="Times New Roman" w:hAnsi="Consolas" w:cs="Times New Roman"/>
+          <w:color w:val="000000"/>
+          <w:sz w:val="21"/>
+          <w:szCs w:val="21"/>
+          <w:lang w:eastAsia="en-GB"/>
+        </w:rPr>
+      </w:pPr>
+    </w:p>
+    <w:p>
+      <w:pPr>
+        <w:pStyle w:val="ListParagraph"/>
+        <w:numPr>
+          <w:ilvl w:val="0"/>
+          <w:numId w:val="1"/>
+        </w:numPr>
+        <w:shd w:val="clear" w:color="auto" w:fill="FFFFFF"/>
+        <w:spacing w:after="0" w:line="285" w:lineRule="atLeast"/>
+        <w:rPr>
+          <w:rFonts w:ascii="Consolas" w:eastAsia="Times New Roman" w:hAnsi="Consolas" w:cs="Times New Roman"/>
+          <w:color w:val="000000"/>
+          <w:sz w:val="21"/>
+          <w:szCs w:val="21"/>
+          <w:lang w:eastAsia="en-GB"/>
+        </w:rPr>
+      </w:pPr>
+      <w:r>
+        <w:rPr>
+          <w:rFonts w:ascii="Consolas" w:eastAsia="Times New Roman" w:hAnsi="Consolas" w:cs="Times New Roman"/>
+          <w:color w:val="000000"/>
+          <w:sz w:val="21"/>
+          <w:szCs w:val="21"/>
+          <w:lang w:eastAsia="en-GB"/>
+        </w:rPr>
+        <w:t>C</w:t>
+      </w:r>
+      <w:r>
+        <w:rPr>
+          <w:rFonts w:ascii="Consolas" w:eastAsia="Times New Roman" w:hAnsi="Consolas" w:cs="Times New Roman"/>
+          <w:color w:val="000000"/>
+          <w:sz w:val="21"/>
+          <w:szCs w:val="21"/>
+          <w:lang w:eastAsia="en-GB"/>
+        </w:rPr>
+        <w:t xml:space="preserve">reating a component: </w:t>
+      </w:r>
+    </w:p>
+    <w:p>
+      <w:pPr>
+        <w:pStyle w:val="ListParagraph"/>
+        <w:numPr>
+          <w:ilvl w:val="1"/>
+          <w:numId w:val="1"/>
+        </w:numPr>
+        <w:shd w:val="clear" w:color="auto" w:fill="FFFFFF"/>
+        <w:spacing w:after="0" w:line="285" w:lineRule="atLeast"/>
+        <w:rPr>
+          <w:rFonts w:ascii="Consolas" w:eastAsia="Times New Roman" w:hAnsi="Consolas" w:cs="Times New Roman"/>
+          <w:color w:val="000000"/>
+          <w:sz w:val="21"/>
+          <w:szCs w:val="21"/>
+          <w:lang w:eastAsia="en-GB"/>
+        </w:rPr>
+      </w:pPr>
+      <w:r>
+        <w:rPr>
+          <w:rFonts w:ascii="Consolas" w:eastAsia="Times New Roman" w:hAnsi="Consolas" w:cs="Times New Roman"/>
+          <w:color w:val="000000"/>
+          <w:sz w:val="21"/>
+          <w:szCs w:val="21"/>
+          <w:lang w:eastAsia="en-GB"/>
+        </w:rPr>
+        <w:t>when manually creating component files (</w:t>
+      </w:r>
+      <w:proofErr w:type="spellStart"/>
+      <w:proofErr w:type="gramStart"/>
+      <w:r>
+        <w:rPr>
+          <w:rFonts w:ascii="Consolas" w:eastAsia="Times New Roman" w:hAnsi="Consolas" w:cs="Times New Roman"/>
+          <w:color w:val="000000"/>
+          <w:sz w:val="21"/>
+          <w:szCs w:val="21"/>
+          <w:lang w:eastAsia="en-GB"/>
+        </w:rPr>
+        <w:t>test.component</w:t>
+      </w:r>
+      <w:proofErr w:type="gramEnd"/>
+      <w:r>
+        <w:rPr>
+          <w:rFonts w:ascii="Consolas" w:eastAsia="Times New Roman" w:hAnsi="Consolas" w:cs="Times New Roman"/>
+          <w:color w:val="000000"/>
+          <w:sz w:val="21"/>
+          <w:szCs w:val="21"/>
+          <w:lang w:eastAsia="en-GB"/>
+        </w:rPr>
+        <w:t>.ts</w:t>
+      </w:r>
+      <w:proofErr w:type="spellEnd"/>
+      <w:r>
+        <w:rPr>
+          <w:rFonts w:ascii="Consolas" w:eastAsia="Times New Roman" w:hAnsi="Consolas" w:cs="Times New Roman"/>
+          <w:color w:val="000000"/>
+          <w:sz w:val="21"/>
+          <w:szCs w:val="21"/>
+          <w:lang w:eastAsia="en-GB"/>
+        </w:rPr>
+        <w:t>, .html, .</w:t>
+      </w:r>
+      <w:proofErr w:type="spellStart"/>
+      <w:r>
+        <w:rPr>
+          <w:rFonts w:ascii="Consolas" w:eastAsia="Times New Roman" w:hAnsi="Consolas" w:cs="Times New Roman"/>
+          <w:color w:val="000000"/>
+          <w:sz w:val="21"/>
+          <w:szCs w:val="21"/>
+          <w:lang w:eastAsia="en-GB"/>
+        </w:rPr>
+        <w:t>css</w:t>
+      </w:r>
+      <w:proofErr w:type="spellEnd"/>
+      <w:r>
+        <w:rPr>
+          <w:rFonts w:ascii="Consolas" w:eastAsia="Times New Roman" w:hAnsi="Consolas" w:cs="Times New Roman"/>
+          <w:color w:val="000000"/>
+          <w:sz w:val="21"/>
+          <w:szCs w:val="21"/>
+          <w:lang w:eastAsia="en-GB"/>
+        </w:rPr>
+        <w:t xml:space="preserve">) it has to be registered in </w:t>
+      </w:r>
+      <w:proofErr w:type="spellStart"/>
+      <w:r>
+        <w:rPr>
+          <w:rFonts w:ascii="Consolas" w:eastAsia="Times New Roman" w:hAnsi="Consolas" w:cs="Times New Roman"/>
+          <w:color w:val="000000"/>
+          <w:sz w:val="21"/>
+          <w:szCs w:val="21"/>
+          <w:lang w:eastAsia="en-GB"/>
+        </w:rPr>
+        <w:t>app.module.ts</w:t>
+      </w:r>
+      <w:proofErr w:type="spellEnd"/>
+      <w:r>
+        <w:rPr>
+          <w:rFonts w:ascii="Consolas" w:eastAsia="Times New Roman" w:hAnsi="Consolas" w:cs="Times New Roman"/>
+          <w:color w:val="000000"/>
+          <w:sz w:val="21"/>
+          <w:szCs w:val="21"/>
+          <w:lang w:eastAsia="en-GB"/>
+        </w:rPr>
+        <w:t xml:space="preserve">&gt; </w:t>
+      </w:r>
+      <w:proofErr w:type="spellStart"/>
+      <w:r>
+        <w:rPr>
+          <w:rFonts w:ascii="Consolas" w:eastAsia="Times New Roman" w:hAnsi="Consolas" w:cs="Times New Roman"/>
+          <w:color w:val="000000"/>
+          <w:sz w:val="21"/>
+          <w:szCs w:val="21"/>
+          <w:lang w:eastAsia="en-GB"/>
+        </w:rPr>
+        <w:t>NgModule</w:t>
+      </w:r>
+      <w:proofErr w:type="spellEnd"/>
+      <w:r>
+        <w:rPr>
+          <w:rFonts w:ascii="Consolas" w:eastAsia="Times New Roman" w:hAnsi="Consolas" w:cs="Times New Roman"/>
+          <w:color w:val="000000"/>
+          <w:sz w:val="21"/>
+          <w:szCs w:val="21"/>
+          <w:lang w:eastAsia="en-GB"/>
+        </w:rPr>
+        <w:t xml:space="preserve"> &gt; declarations &gt; </w:t>
+      </w:r>
+      <w:proofErr w:type="spellStart"/>
+      <w:r>
+        <w:rPr>
+          <w:rFonts w:ascii="Consolas" w:eastAsia="Times New Roman" w:hAnsi="Consolas" w:cs="Times New Roman"/>
+          <w:color w:val="000000"/>
+          <w:sz w:val="21"/>
+          <w:szCs w:val="21"/>
+          <w:lang w:eastAsia="en-GB"/>
+        </w:rPr>
+        <w:t>TestComponent</w:t>
+      </w:r>
+      <w:proofErr w:type="spellEnd"/>
+      <w:r>
+        <w:rPr>
+          <w:rFonts w:ascii="Consolas" w:eastAsia="Times New Roman" w:hAnsi="Consolas" w:cs="Times New Roman"/>
+          <w:color w:val="000000"/>
+          <w:sz w:val="21"/>
+          <w:szCs w:val="21"/>
+          <w:lang w:eastAsia="en-GB"/>
+        </w:rPr>
+        <w:t xml:space="preserve">(the exported class name in the </w:t>
+      </w:r>
+      <w:proofErr w:type="spellStart"/>
+      <w:r>
+        <w:rPr>
+          <w:rFonts w:ascii="Consolas" w:eastAsia="Times New Roman" w:hAnsi="Consolas" w:cs="Times New Roman"/>
+          <w:color w:val="000000"/>
+          <w:sz w:val="21"/>
+          <w:szCs w:val="21"/>
+          <w:lang w:eastAsia="en-GB"/>
+        </w:rPr>
+        <w:t>component.ts</w:t>
+      </w:r>
+      <w:proofErr w:type="spellEnd"/>
+      <w:r>
+        <w:rPr>
+          <w:rFonts w:ascii="Consolas" w:eastAsia="Times New Roman" w:hAnsi="Consolas" w:cs="Times New Roman"/>
+          <w:color w:val="000000"/>
+          <w:sz w:val="21"/>
+          <w:szCs w:val="21"/>
+          <w:lang w:eastAsia="en-GB"/>
+        </w:rPr>
+        <w:t xml:space="preserve"> file)</w:t>
+      </w:r>
+      <w:r>
+        <w:rPr>
+          <w:rFonts w:ascii="Consolas" w:eastAsia="Times New Roman" w:hAnsi="Consolas" w:cs="Times New Roman"/>
+          <w:color w:val="000000"/>
+          <w:sz w:val="21"/>
+          <w:szCs w:val="21"/>
+          <w:lang w:eastAsia="en-GB"/>
+        </w:rPr>
+        <w:t xml:space="preserve"> =&gt; this way we can use &lt;app-test&gt;</w:t>
+      </w:r>
+      <w:r>
+        <w:rPr>
+          <w:rFonts w:ascii="Consolas" w:eastAsia="Times New Roman" w:hAnsi="Consolas" w:cs="Times New Roman"/>
+          <w:color w:val="000000"/>
+          <w:sz w:val="21"/>
+          <w:szCs w:val="21"/>
+          <w:lang w:eastAsia="en-GB"/>
+        </w:rPr>
+        <w:t xml:space="preserve"> selector</w:t>
+      </w:r>
+      <w:r>
+        <w:rPr>
+          <w:rFonts w:ascii="Consolas" w:eastAsia="Times New Roman" w:hAnsi="Consolas" w:cs="Times New Roman"/>
+          <w:color w:val="000000"/>
+          <w:sz w:val="21"/>
+          <w:szCs w:val="21"/>
+          <w:lang w:eastAsia="en-GB"/>
+        </w:rPr>
+        <w:t xml:space="preserve"> in the .html files</w:t>
+      </w:r>
+    </w:p>
+    <w:p>
+      <w:pPr>
+        <w:pStyle w:val="ListParagraph"/>
+        <w:numPr>
+          <w:ilvl w:val="1"/>
+          <w:numId w:val="1"/>
+        </w:numPr>
+        <w:shd w:val="clear" w:color="auto" w:fill="FFFFFF"/>
+        <w:spacing w:after="0" w:line="285" w:lineRule="atLeast"/>
+        <w:rPr>
+          <w:rFonts w:ascii="Consolas" w:eastAsia="Times New Roman" w:hAnsi="Consolas" w:cs="Times New Roman"/>
+          <w:color w:val="000000"/>
+          <w:sz w:val="21"/>
+          <w:szCs w:val="21"/>
+          <w:lang w:eastAsia="en-GB"/>
+        </w:rPr>
+      </w:pPr>
+      <w:r>
+        <w:rPr>
+          <w:rFonts w:ascii="Consolas" w:eastAsia="Times New Roman" w:hAnsi="Consolas" w:cs="Times New Roman"/>
+          <w:color w:val="000000"/>
+          <w:sz w:val="21"/>
+          <w:szCs w:val="21"/>
+          <w:lang w:eastAsia="en-GB"/>
+        </w:rPr>
+        <w:lastRenderedPageBreak/>
+        <w:t xml:space="preserve">when using the Angular CLI: ng </w:t>
+      </w:r>
+      <w:proofErr w:type="gramStart"/>
+      <w:r>
+        <w:rPr>
+          <w:rFonts w:ascii="Consolas" w:eastAsia="Times New Roman" w:hAnsi="Consolas" w:cs="Times New Roman"/>
+          <w:color w:val="000000"/>
+          <w:sz w:val="21"/>
+          <w:szCs w:val="21"/>
+          <w:lang w:eastAsia="en-GB"/>
+        </w:rPr>
+        <w:t>generate</w:t>
+      </w:r>
+      <w:proofErr w:type="gramEnd"/>
+      <w:r>
+        <w:rPr>
+          <w:rFonts w:ascii="Consolas" w:eastAsia="Times New Roman" w:hAnsi="Consolas" w:cs="Times New Roman"/>
+          <w:color w:val="000000"/>
+          <w:sz w:val="21"/>
+          <w:szCs w:val="21"/>
+          <w:lang w:eastAsia="en-GB"/>
+        </w:rPr>
+        <w:t xml:space="preserve"> component home</w:t>
+      </w:r>
+      <w:r>
+        <w:rPr>
+          <w:rFonts w:ascii="Consolas" w:eastAsia="Times New Roman" w:hAnsi="Consolas" w:cs="Times New Roman"/>
+          <w:color w:val="000000"/>
+          <w:sz w:val="21"/>
+          <w:szCs w:val="21"/>
+          <w:lang w:eastAsia="en-GB"/>
+        </w:rPr>
+        <w:t xml:space="preserve"> (cd is articles-app that was created with ng new articles-app &gt; cd articles-app)</w:t>
+      </w:r>
+    </w:p>
+    <w:p>
+      <w:pPr>
+        <w:pStyle w:val="ListParagraph"/>
+        <w:shd w:val="clear" w:color="auto" w:fill="FFFFFF"/>
+        <w:spacing w:after="0" w:line="285" w:lineRule="atLeast"/>
+        <w:ind w:left="1440"/>
+        <w:rPr>
+          <w:rFonts w:ascii="Consolas" w:eastAsia="Times New Roman" w:hAnsi="Consolas" w:cs="Times New Roman"/>
+          <w:color w:val="000000"/>
+          <w:sz w:val="21"/>
+          <w:szCs w:val="21"/>
+          <w:lang w:eastAsia="en-GB"/>
+        </w:rPr>
+      </w:pPr>
+      <w:r>
+        <w:rPr>
+          <w:rFonts w:ascii="Consolas" w:eastAsia="Times New Roman" w:hAnsi="Consolas" w:cs="Times New Roman"/>
+          <w:color w:val="000000"/>
+          <w:sz w:val="21"/>
+          <w:szCs w:val="21"/>
+          <w:lang w:eastAsia="en-GB"/>
+        </w:rPr>
+        <w:t xml:space="preserve">a new folder is created </w:t>
+      </w:r>
+      <w:proofErr w:type="spellStart"/>
+      <w:r>
+        <w:rPr>
+          <w:rFonts w:ascii="Consolas" w:eastAsia="Times New Roman" w:hAnsi="Consolas" w:cs="Times New Roman"/>
+          <w:color w:val="000000"/>
+          <w:sz w:val="21"/>
+          <w:szCs w:val="21"/>
+          <w:lang w:eastAsia="en-GB"/>
+        </w:rPr>
+        <w:t>scr</w:t>
+      </w:r>
+      <w:proofErr w:type="spellEnd"/>
+      <w:r>
+        <w:rPr>
+          <w:rFonts w:ascii="Consolas" w:eastAsia="Times New Roman" w:hAnsi="Consolas" w:cs="Times New Roman"/>
+          <w:color w:val="000000"/>
+          <w:sz w:val="21"/>
+          <w:szCs w:val="21"/>
+          <w:lang w:eastAsia="en-GB"/>
+        </w:rPr>
+        <w:t>/app/home and the cli directly imports the component in the app module</w:t>
+      </w:r>
+    </w:p>
+    <w:p>
+      <w:pPr>
+        <w:pStyle w:val="ListParagraph"/>
+        <w:numPr>
+          <w:ilvl w:val="0"/>
+          <w:numId w:val="1"/>
+        </w:numPr>
+        <w:shd w:val="clear" w:color="auto" w:fill="FFFFFF"/>
+        <w:spacing w:after="0" w:line="285" w:lineRule="atLeast"/>
+        <w:rPr>
+          <w:rFonts w:ascii="Consolas" w:eastAsia="Times New Roman" w:hAnsi="Consolas" w:cs="Times New Roman"/>
+          <w:color w:val="000000"/>
+          <w:sz w:val="21"/>
+          <w:szCs w:val="21"/>
+          <w:lang w:eastAsia="en-GB"/>
+        </w:rPr>
+      </w:pPr>
+    </w:p>
+    <w:p>
+      <w:pPr>
+        <w:pStyle w:val="ListParagraph"/>
+        <w:rPr>
+          <w:b/>
+          <w:bCs/>
+          <w:sz w:val="24"/>
+          <w:szCs w:val="24"/>
+        </w:rPr>
+      </w:pPr>
+    </w:p>
+    <w:p>
+      <w:pPr>
+        <w:rPr>
+          <w:sz w:val="24"/>
+          <w:szCs w:val="24"/>
+        </w:rPr>
+      </w:pPr>
+      <w:r>
+        <w:rPr>
+          <w:sz w:val="24"/>
+          <w:szCs w:val="24"/>
+        </w:rPr>
+        <w:t>Data binding</w:t>
+      </w:r>
+      <w:r>
+        <w:rPr>
+          <w:sz w:val="24"/>
+          <w:szCs w:val="24"/>
+        </w:rPr>
+        <w:t>:</w:t>
+      </w:r>
+      <w:r>
+        <w:rPr>
+          <w:sz w:val="24"/>
+          <w:szCs w:val="24"/>
+        </w:rPr>
+        <w:t xml:space="preserve"> in the .html file</w:t>
+      </w:r>
+    </w:p>
+    <w:p>
+      <w:pPr>
+        <w:pStyle w:val="ListParagraph"/>
+        <w:numPr>
+          <w:ilvl w:val="0"/>
+          <w:numId w:val="1"/>
+        </w:numPr>
+        <w:rPr>
+          <w:sz w:val="24"/>
+          <w:szCs w:val="24"/>
+        </w:rPr>
+      </w:pPr>
+      <w:r>
+        <w:rPr>
+          <w:sz w:val="24"/>
+          <w:szCs w:val="24"/>
+        </w:rPr>
+        <w:t xml:space="preserve">Using </w:t>
+      </w:r>
+      <w:proofErr w:type="spellStart"/>
+      <w:r>
+        <w:rPr>
+          <w:sz w:val="24"/>
+          <w:szCs w:val="24"/>
+        </w:rPr>
+        <w:t>interp</w:t>
+      </w:r>
+      <w:r>
+        <w:rPr>
+          <w:sz w:val="24"/>
+          <w:szCs w:val="24"/>
+        </w:rPr>
+        <w:t>ul</w:t>
+      </w:r>
+      <w:r>
+        <w:rPr>
+          <w:sz w:val="24"/>
+          <w:szCs w:val="24"/>
+        </w:rPr>
+        <w:t>lation</w:t>
+      </w:r>
+      <w:proofErr w:type="spellEnd"/>
+      <w:r>
+        <w:rPr>
+          <w:sz w:val="24"/>
+          <w:szCs w:val="24"/>
+        </w:rPr>
+        <w:t xml:space="preserve"> with {{}}, ex. {{title}}</w:t>
+      </w:r>
+      <w:r>
+        <w:rPr>
+          <w:sz w:val="24"/>
+          <w:szCs w:val="24"/>
+        </w:rPr>
+        <w:t xml:space="preserve"> – used only for showing text somewhere in our template</w:t>
+      </w:r>
+      <w:r>
+        <w:rPr>
+          <w:sz w:val="24"/>
+          <w:szCs w:val="24"/>
+        </w:rPr>
+        <w:t xml:space="preserve">, </w:t>
+      </w:r>
+      <w:proofErr w:type="spellStart"/>
+      <w:r>
+        <w:rPr>
+          <w:sz w:val="24"/>
+          <w:szCs w:val="24"/>
+        </w:rPr>
+        <w:t>i.e</w:t>
+      </w:r>
+      <w:proofErr w:type="spellEnd"/>
+      <w:r>
+        <w:rPr>
+          <w:sz w:val="24"/>
+          <w:szCs w:val="24"/>
+        </w:rPr>
+        <w:t xml:space="preserve"> a property that has string value</w:t>
+      </w:r>
+    </w:p>
+    <w:p>
+      <w:pPr>
+        <w:pStyle w:val="ListParagraph"/>
+        <w:numPr>
+          <w:ilvl w:val="0"/>
+          <w:numId w:val="1"/>
+        </w:numPr>
+        <w:rPr>
+          <w:sz w:val="24"/>
+          <w:szCs w:val="24"/>
+        </w:rPr>
+      </w:pPr>
+      <w:r>
+        <w:rPr>
+          <w:sz w:val="24"/>
+          <w:szCs w:val="24"/>
+        </w:rPr>
+        <w:t>Using []</w:t>
+      </w:r>
+      <w:r>
+        <w:rPr>
+          <w:sz w:val="24"/>
+          <w:szCs w:val="24"/>
+        </w:rPr>
+        <w:t xml:space="preserve"> for property values</w:t>
+      </w:r>
+      <w:r>
+        <w:rPr>
+          <w:sz w:val="24"/>
+          <w:szCs w:val="24"/>
+        </w:rPr>
+        <w:t>, ex. &lt;input [value] = “</w:t>
+      </w:r>
+      <w:r>
+        <w:rPr>
+          <w:sz w:val="24"/>
+          <w:szCs w:val="24"/>
+        </w:rPr>
+        <w:t>title</w:t>
+      </w:r>
+      <w:r>
+        <w:rPr>
+          <w:sz w:val="24"/>
+          <w:szCs w:val="24"/>
+        </w:rPr>
+        <w:t>”</w:t>
+      </w:r>
+      <w:r>
+        <w:rPr>
+          <w:sz w:val="24"/>
+          <w:szCs w:val="24"/>
+        </w:rPr>
+        <w:t xml:space="preserve">&gt; &lt;/input&gt;, </w:t>
+      </w:r>
+      <w:proofErr w:type="spellStart"/>
+      <w:proofErr w:type="gramStart"/>
+      <w:r>
+        <w:rPr>
+          <w:sz w:val="24"/>
+          <w:szCs w:val="24"/>
+        </w:rPr>
+        <w:t>i.e</w:t>
+      </w:r>
+      <w:proofErr w:type="spellEnd"/>
+      <w:proofErr w:type="gramEnd"/>
+      <w:r>
+        <w:rPr>
+          <w:sz w:val="24"/>
+          <w:szCs w:val="24"/>
+        </w:rPr>
+        <w:t xml:space="preserve"> we give value to the input that is taken from the title property of the class in the .</w:t>
+      </w:r>
+      <w:proofErr w:type="spellStart"/>
+      <w:r>
+        <w:rPr>
+          <w:sz w:val="24"/>
+          <w:szCs w:val="24"/>
+        </w:rPr>
+        <w:t>component.ts</w:t>
+      </w:r>
+      <w:proofErr w:type="spellEnd"/>
+      <w:r>
+        <w:rPr>
+          <w:sz w:val="24"/>
+          <w:szCs w:val="24"/>
+        </w:rPr>
+        <w:t xml:space="preserve"> file</w:t>
+      </w:r>
+    </w:p>
+    <w:p>
+      <w:pPr>
+        <w:pStyle w:val="ListParagraph"/>
+        <w:numPr>
+          <w:ilvl w:val="0"/>
+          <w:numId w:val="1"/>
+        </w:numPr>
+        <w:rPr>
+          <w:sz w:val="24"/>
+          <w:szCs w:val="24"/>
+        </w:rPr>
+      </w:pPr>
+      <w:r>
+        <w:rPr>
+          <w:sz w:val="24"/>
+          <w:szCs w:val="24"/>
+        </w:rPr>
+        <w:t>Using () for event change, ex. &lt;button (click)</w:t>
+      </w:r>
+      <w:proofErr w:type="gramStart"/>
+      <w:r>
+        <w:rPr>
+          <w:sz w:val="24"/>
+          <w:szCs w:val="24"/>
+        </w:rPr>
+        <w:t>=”</w:t>
+      </w:r>
+      <w:proofErr w:type="spellStart"/>
+      <w:r>
+        <w:rPr>
+          <w:sz w:val="24"/>
+          <w:szCs w:val="24"/>
+        </w:rPr>
+        <w:t>buttonClickHandler</w:t>
+      </w:r>
+      <w:proofErr w:type="spellEnd"/>
+      <w:proofErr w:type="gramEnd"/>
+      <w:r>
+        <w:rPr>
+          <w:sz w:val="24"/>
+          <w:szCs w:val="24"/>
+        </w:rPr>
+        <w:t>()”&gt;Click Here&lt;/button&gt;, where in the class in the .</w:t>
+      </w:r>
+      <w:proofErr w:type="spellStart"/>
+      <w:r>
+        <w:rPr>
+          <w:sz w:val="24"/>
+          <w:szCs w:val="24"/>
+        </w:rPr>
+        <w:t>component.ts</w:t>
+      </w:r>
+      <w:proofErr w:type="spellEnd"/>
+      <w:r>
+        <w:rPr>
+          <w:sz w:val="24"/>
+          <w:szCs w:val="24"/>
+        </w:rPr>
+        <w:t xml:space="preserve"> file we need to create the function for this event, i.e. </w:t>
+      </w:r>
+      <w:proofErr w:type="spellStart"/>
+      <w:r>
+        <w:rPr>
+          <w:sz w:val="24"/>
+          <w:szCs w:val="24"/>
+        </w:rPr>
+        <w:t>buttonClickHandler</w:t>
+      </w:r>
+      <w:proofErr w:type="spellEnd"/>
+      <w:r>
+        <w:rPr>
+          <w:sz w:val="24"/>
+          <w:szCs w:val="24"/>
+        </w:rPr>
+        <w:t>(): void{ console.log(‘Button was clicked’);}</w:t>
+      </w:r>
+    </w:p>
+    <w:p>
+      <w:pPr>
+        <w:ind w:left="360"/>
+        <w:rPr>
+          <w:sz w:val="24"/>
+          <w:szCs w:val="24"/>
+        </w:rPr>
+      </w:pPr>
+      <w:r>
+        <w:rPr>
+          <w:sz w:val="24"/>
+          <w:szCs w:val="24"/>
+        </w:rPr>
+        <w:t>Templates – a form of HTML that tells Angular how to render the component. *</w:t>
+      </w:r>
+      <w:proofErr w:type="spellStart"/>
+      <w:r>
+        <w:rPr>
+          <w:sz w:val="24"/>
+          <w:szCs w:val="24"/>
+        </w:rPr>
+        <w:t>ngIf</w:t>
+      </w:r>
+      <w:proofErr w:type="spellEnd"/>
+      <w:r>
+        <w:rPr>
+          <w:sz w:val="24"/>
+          <w:szCs w:val="24"/>
+        </w:rPr>
+        <w:t xml:space="preserve"> and *</w:t>
+      </w:r>
+      <w:proofErr w:type="spellStart"/>
+      <w:r>
+        <w:rPr>
+          <w:sz w:val="24"/>
+          <w:szCs w:val="24"/>
+        </w:rPr>
+        <w:t>ngFor</w:t>
+      </w:r>
+      <w:proofErr w:type="spellEnd"/>
+      <w:r>
+        <w:rPr>
+          <w:sz w:val="24"/>
+          <w:szCs w:val="24"/>
+        </w:rPr>
+        <w:t xml:space="preserve"> come from the </w:t>
+      </w:r>
+      <w:proofErr w:type="spellStart"/>
+      <w:proofErr w:type="gramStart"/>
+      <w:r>
+        <w:rPr>
+          <w:sz w:val="24"/>
+          <w:szCs w:val="24"/>
+        </w:rPr>
+        <w:t>app.module</w:t>
+      </w:r>
+      <w:proofErr w:type="gramEnd"/>
+      <w:r>
+        <w:rPr>
+          <w:sz w:val="24"/>
+          <w:szCs w:val="24"/>
+        </w:rPr>
+        <w:t>.ts</w:t>
+      </w:r>
+      <w:proofErr w:type="spellEnd"/>
+      <w:r>
+        <w:rPr>
+          <w:sz w:val="24"/>
+          <w:szCs w:val="24"/>
+        </w:rPr>
+        <w:t>&gt;imports&gt;</w:t>
+      </w:r>
+      <w:proofErr w:type="spellStart"/>
+      <w:r>
+        <w:rPr>
+          <w:sz w:val="24"/>
+          <w:szCs w:val="24"/>
+        </w:rPr>
+        <w:t>BrowserModule</w:t>
+      </w:r>
+      <w:proofErr w:type="spellEnd"/>
+      <w:r>
+        <w:rPr>
+          <w:sz w:val="24"/>
+          <w:szCs w:val="24"/>
+        </w:rPr>
+        <w:t xml:space="preserve">, that contains all common modules such as </w:t>
+      </w:r>
+      <w:proofErr w:type="spellStart"/>
+      <w:r>
+        <w:rPr>
+          <w:sz w:val="24"/>
+          <w:szCs w:val="24"/>
+        </w:rPr>
+        <w:t>ngIf</w:t>
+      </w:r>
+      <w:proofErr w:type="spellEnd"/>
+      <w:r>
+        <w:rPr>
+          <w:sz w:val="24"/>
+          <w:szCs w:val="24"/>
+        </w:rPr>
+        <w:t xml:space="preserve"> and </w:t>
+      </w:r>
+      <w:proofErr w:type="spellStart"/>
+      <w:r>
+        <w:rPr>
+          <w:sz w:val="24"/>
+          <w:szCs w:val="24"/>
+        </w:rPr>
+        <w:t>ngFor</w:t>
+      </w:r>
+      <w:proofErr w:type="spellEnd"/>
+      <w:r>
+        <w:rPr>
+          <w:sz w:val="24"/>
+          <w:szCs w:val="24"/>
+        </w:rPr>
+        <w:t xml:space="preserve"> and others</w:t>
+      </w:r>
+    </w:p>
+    <w:p>
+      <w:pPr>
+        <w:pStyle w:val="ListParagraph"/>
+        <w:numPr>
+          <w:ilvl w:val="0"/>
+          <w:numId w:val="1"/>
+        </w:numPr>
+        <w:rPr>
+          <w:sz w:val="24"/>
+          <w:szCs w:val="24"/>
+        </w:rPr>
+      </w:pPr>
+      <w:r>
+        <w:rPr>
+          <w:sz w:val="24"/>
+          <w:szCs w:val="24"/>
+        </w:rPr>
+        <w:t>To render nested properties of an object</w:t>
+      </w:r>
+    </w:p>
+    <w:p>
+      <w:pPr>
+        <w:pStyle w:val="ListParagraph"/>
+        <w:numPr>
+          <w:ilvl w:val="0"/>
+          <w:numId w:val="1"/>
+        </w:numPr>
+        <w:rPr>
+          <w:sz w:val="24"/>
+          <w:szCs w:val="24"/>
+        </w:rPr>
+      </w:pPr>
+      <w:r>
+        <w:rPr>
+          <w:sz w:val="24"/>
+          <w:szCs w:val="24"/>
+        </w:rPr>
+        <w:t>Using *</w:t>
+      </w:r>
+      <w:proofErr w:type="spellStart"/>
+      <w:r>
+        <w:rPr>
+          <w:sz w:val="24"/>
+          <w:szCs w:val="24"/>
+        </w:rPr>
+        <w:t>ngFor</w:t>
+      </w:r>
+      <w:proofErr w:type="spellEnd"/>
+      <w:r>
+        <w:rPr>
+          <w:sz w:val="24"/>
+          <w:szCs w:val="24"/>
+        </w:rPr>
+        <w:t xml:space="preserve"> to render array properties</w:t>
+      </w:r>
+    </w:p>
+    <w:p>
+      <w:pPr>
+        <w:spacing w:after="0" w:line="240" w:lineRule="auto"/>
+        <w:ind w:left="357"/>
+        <w:rPr>
+          <w:sz w:val="24"/>
+          <w:szCs w:val="24"/>
+        </w:rPr>
+      </w:pPr>
+      <w:r>
+        <w:rPr>
+          <w:b/>
+          <w:bCs/>
+          <w:sz w:val="24"/>
+          <w:szCs w:val="24"/>
+          <w:lang w:val="en-US"/>
+        </w:rPr>
+        <w:t xml:space="preserve">export class </w:t>
+      </w:r>
+      <w:proofErr w:type="spellStart"/>
+      <w:r>
+        <w:rPr>
+          <w:b/>
+          <w:bCs/>
+          <w:sz w:val="24"/>
+          <w:szCs w:val="24"/>
+          <w:lang w:val="en-US"/>
+        </w:rPr>
+        <w:t>GamesComponent</w:t>
+      </w:r>
+      <w:proofErr w:type="spellEnd"/>
+      <w:r>
+        <w:rPr>
+          <w:b/>
+          <w:bCs/>
+          <w:sz w:val="24"/>
+          <w:szCs w:val="24"/>
+          <w:lang w:val="en-US"/>
+        </w:rPr>
+        <w:t xml:space="preserve"> {</w:t>
+      </w:r>
+    </w:p>
+    <w:p>
+      <w:pPr>
+        <w:spacing w:after="0" w:line="240" w:lineRule="auto"/>
+        <w:ind w:left="357"/>
+        <w:rPr>
+          <w:sz w:val="24"/>
+          <w:szCs w:val="24"/>
+        </w:rPr>
+      </w:pPr>
+      <w:r>
+        <w:rPr>
+          <w:b/>
+          <w:bCs/>
+          <w:sz w:val="24"/>
+          <w:szCs w:val="24"/>
+          <w:lang w:val="en-US"/>
+        </w:rPr>
+        <w:t xml:space="preserve">  </w:t>
+      </w:r>
+      <w:proofErr w:type="gramStart"/>
+      <w:r>
+        <w:rPr>
+          <w:b/>
+          <w:bCs/>
+          <w:sz w:val="24"/>
+          <w:szCs w:val="24"/>
+          <w:lang w:val="en-US"/>
+        </w:rPr>
+        <w:t>games :</w:t>
+      </w:r>
+      <w:proofErr w:type="gramEnd"/>
+      <w:r>
+        <w:rPr>
+          <w:b/>
+          <w:bCs/>
+          <w:sz w:val="24"/>
+          <w:szCs w:val="24"/>
+          <w:lang w:val="en-US"/>
+        </w:rPr>
+        <w:t xml:space="preserve"> Game[];</w:t>
+      </w:r>
+      <w:r>
+        <w:rPr>
+          <w:b/>
+          <w:bCs/>
+          <w:sz w:val="24"/>
+          <w:szCs w:val="24"/>
+          <w:lang w:val="en-US"/>
+        </w:rPr>
+        <w:br/>
+        <w:t xml:space="preserve">  constructor() { </w:t>
+      </w:r>
+    </w:p>
+    <w:p>
+      <w:pPr>
+        <w:spacing w:after="0" w:line="240" w:lineRule="auto"/>
+        <w:ind w:left="357"/>
+        <w:rPr>
+          <w:sz w:val="24"/>
+          <w:szCs w:val="24"/>
+        </w:rPr>
+      </w:pPr>
+      <w:r>
+        <w:rPr>
+          <w:b/>
+          <w:bCs/>
+          <w:sz w:val="24"/>
+          <w:szCs w:val="24"/>
+          <w:lang w:val="en-US"/>
+        </w:rPr>
+        <w:t xml:space="preserve">    </w:t>
+      </w:r>
+      <w:proofErr w:type="spellStart"/>
+      <w:proofErr w:type="gramStart"/>
+      <w:r>
+        <w:rPr>
+          <w:b/>
+          <w:bCs/>
+          <w:sz w:val="24"/>
+          <w:szCs w:val="24"/>
+          <w:lang w:val="en-US"/>
+        </w:rPr>
+        <w:t>this.games</w:t>
+      </w:r>
+      <w:proofErr w:type="spellEnd"/>
+      <w:proofErr w:type="gramEnd"/>
+      <w:r>
+        <w:rPr>
+          <w:b/>
+          <w:bCs/>
+          <w:sz w:val="24"/>
+          <w:szCs w:val="24"/>
+          <w:lang w:val="en-US"/>
+        </w:rPr>
+        <w:t xml:space="preserve"> = [ </w:t>
+      </w:r>
+      <w:r>
+        <w:rPr>
+          <w:b/>
+          <w:bCs/>
+          <w:i/>
+          <w:iCs/>
+          <w:sz w:val="24"/>
+          <w:szCs w:val="24"/>
+          <w:lang w:val="en-US"/>
+        </w:rPr>
+        <w:t>// Array of games</w:t>
+      </w:r>
+      <w:r>
+        <w:rPr>
+          <w:b/>
+          <w:bCs/>
+          <w:sz w:val="24"/>
+          <w:szCs w:val="24"/>
+          <w:lang w:val="en-US"/>
+        </w:rPr>
+        <w:t xml:space="preserve"> ]</w:t>
+      </w:r>
+    </w:p>
+    <w:p>
+      <w:pPr>
+        <w:spacing w:after="0" w:line="240" w:lineRule="auto"/>
+        <w:ind w:left="357"/>
+        <w:rPr>
+          <w:sz w:val="24"/>
+          <w:szCs w:val="24"/>
+        </w:rPr>
+      </w:pPr>
+      <w:r>
+        <w:rPr>
+          <w:b/>
+          <w:bCs/>
+          <w:sz w:val="24"/>
+          <w:szCs w:val="24"/>
+          <w:lang w:val="en-US"/>
+        </w:rPr>
+        <w:t xml:space="preserve">  }</w:t>
+      </w:r>
+    </w:p>
+    <w:p>
+      <w:pPr>
+        <w:spacing w:after="0" w:line="240" w:lineRule="auto"/>
+        <w:ind w:left="357"/>
+        <w:rPr>
+          <w:sz w:val="24"/>
+          <w:szCs w:val="24"/>
+        </w:rPr>
+      </w:pPr>
+      <w:r>
+        <w:rPr>
+          <w:b/>
+          <w:bCs/>
+          <w:sz w:val="24"/>
+          <w:szCs w:val="24"/>
+          <w:lang w:val="en-US"/>
+        </w:rPr>
+        <w:t>}</w:t>
+      </w:r>
+    </w:p>
+    <w:p>
+      <w:pPr>
+        <w:spacing w:after="0" w:line="240" w:lineRule="auto"/>
+        <w:ind w:left="357"/>
+        <w:rPr>
+          <w:sz w:val="24"/>
+          <w:szCs w:val="24"/>
+        </w:rPr>
+      </w:pPr>
+      <w:r>
+        <w:rPr>
+          <w:b/>
+          <w:bCs/>
+          <w:sz w:val="24"/>
+          <w:szCs w:val="24"/>
+          <w:lang w:val="en-US"/>
+        </w:rPr>
+        <w:t>&lt;h1&gt;Games List&lt;/h1&gt;</w:t>
+      </w:r>
+    </w:p>
+    <w:p>
+      <w:pPr>
+        <w:spacing w:after="0" w:line="240" w:lineRule="auto"/>
+        <w:ind w:left="357"/>
+        <w:rPr>
+          <w:sz w:val="24"/>
+          <w:szCs w:val="24"/>
+        </w:rPr>
+      </w:pPr>
+      <w:r>
+        <w:rPr>
+          <w:b/>
+          <w:bCs/>
+          <w:sz w:val="24"/>
+          <w:szCs w:val="24"/>
+          <w:lang w:val="en-US"/>
+        </w:rPr>
+        <w:t xml:space="preserve">  &lt;p&gt;Pick a game to Buy&lt;/p&gt;</w:t>
+      </w:r>
+    </w:p>
+    <w:p>
+      <w:pPr>
+        <w:spacing w:after="0" w:line="240" w:lineRule="auto"/>
+        <w:ind w:left="357"/>
+        <w:rPr>
+          <w:sz w:val="24"/>
+          <w:szCs w:val="24"/>
+        </w:rPr>
+      </w:pPr>
+      <w:r>
+        <w:rPr>
+          <w:b/>
+          <w:bCs/>
+          <w:sz w:val="24"/>
+          <w:szCs w:val="24"/>
+          <w:lang w:val="en-US"/>
+        </w:rPr>
+        <w:t>&lt;ul&gt;</w:t>
+      </w:r>
+    </w:p>
+    <w:p>
+      <w:pPr>
+        <w:spacing w:after="0" w:line="240" w:lineRule="auto"/>
+        <w:ind w:left="357"/>
+        <w:rPr>
+          <w:sz w:val="24"/>
+          <w:szCs w:val="24"/>
+        </w:rPr>
+      </w:pPr>
+      <w:r>
+        <w:rPr>
+          <w:b/>
+          <w:bCs/>
+          <w:sz w:val="24"/>
+          <w:szCs w:val="24"/>
+          <w:lang w:val="en-US"/>
+        </w:rPr>
+        <w:t xml:space="preserve">  &lt;li *</w:t>
+      </w:r>
+      <w:proofErr w:type="spellStart"/>
+      <w:r>
+        <w:rPr>
+          <w:b/>
+          <w:bCs/>
+          <w:sz w:val="24"/>
+          <w:szCs w:val="24"/>
+          <w:lang w:val="en-US"/>
+        </w:rPr>
+        <w:t>ngFor</w:t>
+      </w:r>
+      <w:proofErr w:type="spellEnd"/>
+      <w:r>
+        <w:rPr>
+          <w:b/>
+          <w:bCs/>
+          <w:sz w:val="24"/>
+          <w:szCs w:val="24"/>
+          <w:lang w:val="en-US"/>
+        </w:rPr>
+        <w:t>="let game of games"&gt;</w:t>
+      </w:r>
+    </w:p>
+    <w:p>
+      <w:pPr>
+        <w:spacing w:after="0" w:line="240" w:lineRule="auto"/>
+        <w:ind w:left="357"/>
+        <w:rPr>
+          <w:sz w:val="24"/>
+          <w:szCs w:val="24"/>
+        </w:rPr>
+      </w:pPr>
+      <w:r>
+        <w:rPr>
+          <w:b/>
+          <w:bCs/>
+          <w:sz w:val="24"/>
+          <w:szCs w:val="24"/>
+          <w:lang w:val="en-US"/>
+        </w:rPr>
+        <w:t xml:space="preserve">    {{</w:t>
+      </w:r>
+      <w:proofErr w:type="spellStart"/>
+      <w:proofErr w:type="gramStart"/>
+      <w:r>
+        <w:rPr>
+          <w:b/>
+          <w:bCs/>
+          <w:sz w:val="24"/>
+          <w:szCs w:val="24"/>
+          <w:lang w:val="en-US"/>
+        </w:rPr>
+        <w:t>game.title</w:t>
+      </w:r>
+      <w:proofErr w:type="spellEnd"/>
+      <w:proofErr w:type="gramEnd"/>
+      <w:r>
+        <w:rPr>
+          <w:b/>
+          <w:bCs/>
+          <w:sz w:val="24"/>
+          <w:szCs w:val="24"/>
+          <w:lang w:val="en-US"/>
+        </w:rPr>
+        <w:t>}}</w:t>
+      </w:r>
+    </w:p>
+    <w:p>
+      <w:pPr>
+        <w:spacing w:after="0" w:line="240" w:lineRule="auto"/>
+        <w:ind w:left="357"/>
+        <w:rPr>
+          <w:sz w:val="24"/>
+          <w:szCs w:val="24"/>
+        </w:rPr>
+      </w:pPr>
+      <w:r>
+        <w:rPr>
+          <w:b/>
+          <w:bCs/>
+          <w:sz w:val="24"/>
+          <w:szCs w:val="24"/>
+          <w:lang w:val="en-US"/>
+        </w:rPr>
+        <w:t xml:space="preserve">  &lt;/li&gt;</w:t>
+      </w:r>
+    </w:p>
+    <w:p>
+      <w:pPr>
+        <w:spacing w:after="0" w:line="240" w:lineRule="auto"/>
+        <w:ind w:left="357"/>
+        <w:rPr>
+          <w:sz w:val="24"/>
+          <w:szCs w:val="24"/>
+        </w:rPr>
+      </w:pPr>
+      <w:r>
+        <w:rPr>
+          <w:b/>
+          <w:bCs/>
+          <w:sz w:val="24"/>
+          <w:szCs w:val="24"/>
+          <w:lang w:val="en-US"/>
+        </w:rPr>
+        <w:t>&lt;/ul&gt;</w:t>
+      </w:r>
+    </w:p>
+    <w:p>
+      <w:pPr>
+        <w:pStyle w:val="ListParagraph"/>
+        <w:rPr>
+          <w:sz w:val="24"/>
+          <w:szCs w:val="24"/>
+        </w:rPr>
+      </w:pPr>
+    </w:p>
+    <w:p>
+      <w:pPr>
+        <w:pStyle w:val="ListParagraph"/>
+        <w:numPr>
+          <w:ilvl w:val="0"/>
+          <w:numId w:val="1"/>
+        </w:numPr>
+        <w:rPr>
+          <w:sz w:val="24"/>
+          <w:szCs w:val="24"/>
+        </w:rPr>
+      </w:pPr>
+      <w:r>
+        <w:rPr>
+          <w:sz w:val="24"/>
+          <w:szCs w:val="24"/>
+        </w:rPr>
+        <w:t>Using *</w:t>
+      </w:r>
+      <w:proofErr w:type="spellStart"/>
+      <w:r>
+        <w:rPr>
+          <w:sz w:val="24"/>
+          <w:szCs w:val="24"/>
+        </w:rPr>
+        <w:t>ngIf</w:t>
+      </w:r>
+      <w:proofErr w:type="spellEnd"/>
+      <w:r>
+        <w:rPr>
+          <w:sz w:val="24"/>
+          <w:szCs w:val="24"/>
+        </w:rPr>
+        <w:t xml:space="preserve"> for condition statements</w:t>
+      </w:r>
+    </w:p>
+    <w:p>
+      <w:pPr>
+        <w:spacing w:after="0" w:line="240" w:lineRule="auto"/>
+        <w:ind w:left="357"/>
+        <w:rPr>
+          <w:sz w:val="24"/>
+          <w:szCs w:val="24"/>
+        </w:rPr>
+      </w:pPr>
+      <w:r>
+        <w:rPr>
+          <w:b/>
+          <w:bCs/>
+          <w:sz w:val="24"/>
+          <w:szCs w:val="24"/>
+          <w:lang w:val="en-US"/>
+        </w:rPr>
+        <w:t>&lt;h1&gt;Games List&lt;/h1&gt;</w:t>
+      </w:r>
+    </w:p>
+    <w:p>
+      <w:pPr>
+        <w:spacing w:after="0" w:line="240" w:lineRule="auto"/>
+        <w:ind w:left="357"/>
+        <w:rPr>
+          <w:sz w:val="24"/>
+          <w:szCs w:val="24"/>
+        </w:rPr>
+      </w:pPr>
+      <w:r>
+        <w:rPr>
+          <w:b/>
+          <w:bCs/>
+          <w:sz w:val="24"/>
+          <w:szCs w:val="24"/>
+          <w:lang w:val="en-US"/>
+        </w:rPr>
+        <w:t>&lt;p&gt;Pick a game to Buy&lt;/p&gt;</w:t>
+      </w:r>
+    </w:p>
+    <w:p>
+      <w:pPr>
+        <w:spacing w:after="0" w:line="240" w:lineRule="auto"/>
+        <w:ind w:left="357"/>
+        <w:rPr>
+          <w:sz w:val="24"/>
+          <w:szCs w:val="24"/>
+        </w:rPr>
+      </w:pPr>
+      <w:r>
+        <w:rPr>
+          <w:b/>
+          <w:bCs/>
+          <w:sz w:val="24"/>
+          <w:szCs w:val="24"/>
+          <w:lang w:val="en-US"/>
+        </w:rPr>
+        <w:t>&lt;ul&gt;</w:t>
+      </w:r>
+    </w:p>
+    <w:p>
+      <w:pPr>
+        <w:spacing w:after="0" w:line="240" w:lineRule="auto"/>
+        <w:ind w:left="357"/>
+        <w:rPr>
+          <w:sz w:val="24"/>
+          <w:szCs w:val="24"/>
+        </w:rPr>
+      </w:pPr>
+      <w:r>
+        <w:rPr>
+          <w:b/>
+          <w:bCs/>
+          <w:sz w:val="24"/>
+          <w:szCs w:val="24"/>
+          <w:lang w:val="en-US"/>
+        </w:rPr>
+        <w:t xml:space="preserve">  &lt;li *</w:t>
+      </w:r>
+      <w:proofErr w:type="spellStart"/>
+      <w:r>
+        <w:rPr>
+          <w:b/>
+          <w:bCs/>
+          <w:sz w:val="24"/>
+          <w:szCs w:val="24"/>
+          <w:lang w:val="en-US"/>
+        </w:rPr>
+        <w:t>ngFor</w:t>
+      </w:r>
+      <w:proofErr w:type="spellEnd"/>
+      <w:r>
+        <w:rPr>
+          <w:b/>
+          <w:bCs/>
+          <w:sz w:val="24"/>
+          <w:szCs w:val="24"/>
+          <w:lang w:val="en-US"/>
+        </w:rPr>
+        <w:t>="let game of games"&gt;</w:t>
+      </w:r>
+    </w:p>
+    <w:p>
+      <w:pPr>
+        <w:spacing w:after="0" w:line="240" w:lineRule="auto"/>
+        <w:ind w:left="357"/>
+        <w:rPr>
+          <w:sz w:val="24"/>
+          <w:szCs w:val="24"/>
+        </w:rPr>
+      </w:pPr>
+      <w:r>
+        <w:rPr>
+          <w:b/>
+          <w:bCs/>
+          <w:sz w:val="24"/>
+          <w:szCs w:val="24"/>
+          <w:lang w:val="en-US"/>
+        </w:rPr>
+        <w:t xml:space="preserve">   &lt;div&gt;</w:t>
+      </w:r>
+    </w:p>
+    <w:p>
+      <w:pPr>
+        <w:spacing w:after="0" w:line="240" w:lineRule="auto"/>
+        <w:ind w:left="357"/>
+        <w:rPr>
+          <w:sz w:val="24"/>
+          <w:szCs w:val="24"/>
+        </w:rPr>
+      </w:pPr>
+      <w:r>
+        <w:rPr>
+          <w:b/>
+          <w:bCs/>
+          <w:sz w:val="24"/>
+          <w:szCs w:val="24"/>
+          <w:lang w:val="en-US"/>
+        </w:rPr>
+        <w:t xml:space="preserve">   </w:t>
+      </w:r>
+      <w:r>
+        <w:rPr>
+          <w:b/>
+          <w:bCs/>
+          <w:sz w:val="24"/>
+          <w:szCs w:val="24"/>
+          <w:lang w:val="en-US"/>
+        </w:rPr>
+        <w:tab/>
+        <w:t>{{</w:t>
+      </w:r>
+      <w:proofErr w:type="spellStart"/>
+      <w:proofErr w:type="gramStart"/>
+      <w:r>
+        <w:rPr>
+          <w:b/>
+          <w:bCs/>
+          <w:sz w:val="24"/>
+          <w:szCs w:val="24"/>
+          <w:lang w:val="en-US"/>
+        </w:rPr>
+        <w:t>game.title</w:t>
+      </w:r>
+      <w:proofErr w:type="spellEnd"/>
+      <w:proofErr w:type="gramEnd"/>
+      <w:r>
+        <w:rPr>
+          <w:b/>
+          <w:bCs/>
+          <w:sz w:val="24"/>
+          <w:szCs w:val="24"/>
+          <w:lang w:val="en-US"/>
+        </w:rPr>
+        <w:t>}}</w:t>
+      </w:r>
+    </w:p>
+    <w:p>
+      <w:pPr>
+        <w:spacing w:after="0" w:line="240" w:lineRule="auto"/>
+        <w:ind w:left="357"/>
+        <w:rPr>
+          <w:sz w:val="24"/>
+          <w:szCs w:val="24"/>
+        </w:rPr>
+      </w:pPr>
+      <w:r>
+        <w:rPr>
+          <w:b/>
+          <w:bCs/>
+          <w:sz w:val="24"/>
+          <w:szCs w:val="24"/>
+          <w:lang w:val="en-US"/>
+        </w:rPr>
+        <w:t xml:space="preserve">   &lt;/div&gt;</w:t>
+      </w:r>
+    </w:p>
+    <w:p>
+      <w:pPr>
+        <w:spacing w:after="0" w:line="240" w:lineRule="auto"/>
+        <w:ind w:left="357"/>
+        <w:rPr>
+          <w:sz w:val="24"/>
+          <w:szCs w:val="24"/>
+        </w:rPr>
+      </w:pPr>
+      <w:r>
+        <w:rPr>
+          <w:b/>
+          <w:bCs/>
+          <w:sz w:val="24"/>
+          <w:szCs w:val="24"/>
+          <w:lang w:val="en-US"/>
+        </w:rPr>
+        <w:lastRenderedPageBreak/>
+        <w:t xml:space="preserve">   &lt;span *</w:t>
+      </w:r>
+      <w:proofErr w:type="spellStart"/>
+      <w:r>
+        <w:rPr>
+          <w:b/>
+          <w:bCs/>
+          <w:sz w:val="24"/>
+          <w:szCs w:val="24"/>
+          <w:lang w:val="en-US"/>
+        </w:rPr>
+        <w:t>ngIf</w:t>
+      </w:r>
+      <w:proofErr w:type="spellEnd"/>
+      <w:r>
+        <w:rPr>
+          <w:b/>
+          <w:bCs/>
+          <w:sz w:val="24"/>
+          <w:szCs w:val="24"/>
+          <w:lang w:val="en-US"/>
+        </w:rPr>
+        <w:t>="</w:t>
+      </w:r>
+      <w:proofErr w:type="spellStart"/>
+      <w:proofErr w:type="gramStart"/>
+      <w:r>
+        <w:rPr>
+          <w:b/>
+          <w:bCs/>
+          <w:sz w:val="24"/>
+          <w:szCs w:val="24"/>
+          <w:lang w:val="en-US"/>
+        </w:rPr>
+        <w:t>game.price</w:t>
+      </w:r>
+      <w:proofErr w:type="spellEnd"/>
+      <w:proofErr w:type="gramEnd"/>
+      <w:r>
+        <w:rPr>
+          <w:b/>
+          <w:bCs/>
+          <w:sz w:val="24"/>
+          <w:szCs w:val="24"/>
+          <w:lang w:val="en-US"/>
+        </w:rPr>
+        <w:t xml:space="preserve"> &gt;= 100"&gt;</w:t>
+      </w:r>
+    </w:p>
+    <w:p>
+      <w:pPr>
+        <w:spacing w:after="0" w:line="240" w:lineRule="auto"/>
+        <w:ind w:left="357"/>
+        <w:rPr>
+          <w:sz w:val="24"/>
+          <w:szCs w:val="24"/>
+        </w:rPr>
+      </w:pPr>
+      <w:r>
+        <w:rPr>
+          <w:b/>
+          <w:bCs/>
+          <w:sz w:val="24"/>
+          <w:szCs w:val="24"/>
+          <w:lang w:val="en-US"/>
+        </w:rPr>
+        <w:tab/>
+        <w:t>Price: {{</w:t>
+      </w:r>
+      <w:proofErr w:type="spellStart"/>
+      <w:proofErr w:type="gramStart"/>
+      <w:r>
+        <w:rPr>
+          <w:b/>
+          <w:bCs/>
+          <w:sz w:val="24"/>
+          <w:szCs w:val="24"/>
+          <w:lang w:val="en-US"/>
+        </w:rPr>
+        <w:t>game.price</w:t>
+      </w:r>
+      <w:proofErr w:type="spellEnd"/>
+      <w:proofErr w:type="gramEnd"/>
+      <w:r>
+        <w:rPr>
+          <w:b/>
+          <w:bCs/>
+          <w:sz w:val="24"/>
+          <w:szCs w:val="24"/>
+          <w:lang w:val="en-US"/>
+        </w:rPr>
+        <w:t>}}</w:t>
+      </w:r>
+    </w:p>
+    <w:p>
+      <w:pPr>
+        <w:spacing w:after="0" w:line="240" w:lineRule="auto"/>
+        <w:ind w:left="357"/>
+        <w:rPr>
+          <w:sz w:val="24"/>
+          <w:szCs w:val="24"/>
+        </w:rPr>
+      </w:pPr>
+      <w:r>
+        <w:rPr>
+          <w:b/>
+          <w:bCs/>
+          <w:sz w:val="24"/>
+          <w:szCs w:val="24"/>
+          <w:lang w:val="en-US"/>
+        </w:rPr>
+        <w:t xml:space="preserve">   &lt;/span&gt;</w:t>
+      </w:r>
+    </w:p>
+    <w:p>
+      <w:pPr>
+        <w:spacing w:after="0" w:line="240" w:lineRule="auto"/>
+        <w:ind w:left="357"/>
+        <w:rPr>
+          <w:sz w:val="24"/>
+          <w:szCs w:val="24"/>
+        </w:rPr>
+      </w:pPr>
+      <w:r>
+        <w:rPr>
+          <w:b/>
+          <w:bCs/>
+          <w:sz w:val="24"/>
+          <w:szCs w:val="24"/>
+          <w:lang w:val="en-US"/>
+        </w:rPr>
+        <w:t xml:space="preserve">  &lt;/li&gt;</w:t>
+      </w:r>
+    </w:p>
+    <w:p>
+      <w:pPr>
+        <w:spacing w:after="0" w:line="240" w:lineRule="auto"/>
+        <w:ind w:left="357"/>
+        <w:rPr>
+          <w:sz w:val="24"/>
+          <w:szCs w:val="24"/>
+        </w:rPr>
+      </w:pPr>
+      <w:r>
+        <w:rPr>
+          <w:b/>
+          <w:bCs/>
+          <w:sz w:val="24"/>
+          <w:szCs w:val="24"/>
+          <w:lang w:val="en-US"/>
+        </w:rPr>
+        <w:t>&lt;/ul&gt;</w:t>
+      </w:r>
+    </w:p>
+    <w:p>
+      <w:pPr>
+        <w:pStyle w:val="ListParagraph"/>
+        <w:rPr>
+          <w:sz w:val="24"/>
+          <w:szCs w:val="24"/>
+        </w:rPr>
+      </w:pPr>
+    </w:p>
+    <w:p>
+      <w:pPr>
+        <w:pStyle w:val="ListParagraph"/>
+        <w:numPr>
+          <w:ilvl w:val="0"/>
+          <w:numId w:val="1"/>
+        </w:numPr>
+        <w:rPr>
+          <w:sz w:val="24"/>
+          <w:szCs w:val="24"/>
+        </w:rPr>
+      </w:pPr>
+      <w:r>
+        <w:rPr>
+          <w:sz w:val="24"/>
+          <w:szCs w:val="24"/>
+        </w:rPr>
+        <w:t>To attach events and handle them in the component</w:t>
+      </w:r>
+    </w:p>
+    <w:p>
+      <w:pPr>
+        <w:spacing w:after="0" w:line="240" w:lineRule="auto"/>
+        <w:ind w:left="357"/>
+        <w:rPr>
+          <w:sz w:val="24"/>
+          <w:szCs w:val="24"/>
+        </w:rPr>
+      </w:pPr>
+      <w:r>
+        <w:rPr>
+          <w:b/>
+          <w:bCs/>
+          <w:sz w:val="24"/>
+          <w:szCs w:val="24"/>
+          <w:lang w:val="en-US"/>
+        </w:rPr>
+        <w:t>&lt;button (click)="</w:t>
+      </w:r>
+      <w:proofErr w:type="spellStart"/>
+      <w:r>
+        <w:rPr>
+          <w:b/>
+          <w:bCs/>
+          <w:sz w:val="24"/>
+          <w:szCs w:val="24"/>
+          <w:lang w:val="en-US"/>
+        </w:rPr>
+        <w:t>showContent</w:t>
+      </w:r>
+      <w:proofErr w:type="spellEnd"/>
+      <w:r>
+        <w:rPr>
+          <w:b/>
+          <w:bCs/>
+          <w:sz w:val="24"/>
+          <w:szCs w:val="24"/>
+          <w:lang w:val="en-US"/>
+        </w:rPr>
+        <w:t>($event)"&gt;Show Content&lt;/button&gt;</w:t>
+      </w:r>
+    </w:p>
+    <w:p>
+      <w:pPr>
+        <w:spacing w:after="0" w:line="240" w:lineRule="auto"/>
+        <w:ind w:left="357"/>
+        <w:rPr>
+          <w:sz w:val="24"/>
+          <w:szCs w:val="24"/>
+        </w:rPr>
+      </w:pPr>
+      <w:r>
+        <w:rPr>
+          <w:b/>
+          <w:bCs/>
+          <w:sz w:val="24"/>
+          <w:szCs w:val="24"/>
+          <w:lang w:val="en-US"/>
+        </w:rPr>
+        <w:t xml:space="preserve">export class </w:t>
+      </w:r>
+      <w:proofErr w:type="spellStart"/>
+      <w:r>
+        <w:rPr>
+          <w:b/>
+          <w:bCs/>
+          <w:sz w:val="24"/>
+          <w:szCs w:val="24"/>
+          <w:lang w:val="en-US"/>
+        </w:rPr>
+        <w:t>GamesComponent</w:t>
+      </w:r>
+      <w:proofErr w:type="spellEnd"/>
+      <w:r>
+        <w:rPr>
+          <w:b/>
+          <w:bCs/>
+          <w:sz w:val="24"/>
+          <w:szCs w:val="24"/>
+          <w:lang w:val="en-US"/>
+        </w:rPr>
+        <w:t xml:space="preserve"> {</w:t>
+      </w:r>
+    </w:p>
+    <w:p>
+      <w:pPr>
+        <w:spacing w:after="0" w:line="240" w:lineRule="auto"/>
+        <w:ind w:left="357"/>
+        <w:rPr>
+          <w:sz w:val="24"/>
+          <w:szCs w:val="24"/>
+        </w:rPr>
+      </w:pPr>
+      <w:r>
+        <w:rPr>
+          <w:b/>
+          <w:bCs/>
+          <w:sz w:val="24"/>
+          <w:szCs w:val="24"/>
+          <w:lang w:val="en-US"/>
+        </w:rPr>
+        <w:t xml:space="preserve">    public games: </w:t>
+      </w:r>
+      <w:proofErr w:type="gramStart"/>
+      <w:r>
+        <w:rPr>
+          <w:b/>
+          <w:bCs/>
+          <w:sz w:val="24"/>
+          <w:szCs w:val="24"/>
+          <w:lang w:val="en-US"/>
+        </w:rPr>
+        <w:t>Game[</w:t>
+      </w:r>
+      <w:proofErr w:type="gramEnd"/>
+      <w:r>
+        <w:rPr>
+          <w:b/>
+          <w:bCs/>
+          <w:sz w:val="24"/>
+          <w:szCs w:val="24"/>
+          <w:lang w:val="en-US"/>
+        </w:rPr>
+        <w:t>];</w:t>
+      </w:r>
+    </w:p>
+    <w:p>
+      <w:pPr>
+        <w:spacing w:after="0" w:line="240" w:lineRule="auto"/>
+        <w:ind w:left="357"/>
+        <w:rPr>
+          <w:sz w:val="24"/>
+          <w:szCs w:val="24"/>
+        </w:rPr>
+      </w:pPr>
+      <w:r>
+        <w:rPr>
+          <w:b/>
+          <w:bCs/>
+          <w:sz w:val="24"/>
+          <w:szCs w:val="24"/>
+          <w:lang w:val="en-US"/>
+        </w:rPr>
+        <w:t xml:space="preserve">    </w:t>
+      </w:r>
+      <w:proofErr w:type="spellStart"/>
+      <w:r>
+        <w:rPr>
+          <w:b/>
+          <w:bCs/>
+          <w:sz w:val="24"/>
+          <w:szCs w:val="24"/>
+          <w:lang w:val="en-US"/>
+        </w:rPr>
+        <w:t>showContent</w:t>
+      </w:r>
+      <w:proofErr w:type="spellEnd"/>
+      <w:r>
+        <w:rPr>
+          <w:b/>
+          <w:bCs/>
+          <w:sz w:val="24"/>
+          <w:szCs w:val="24"/>
+          <w:lang w:val="en-US"/>
+        </w:rPr>
+        <w:t xml:space="preserve">: </w:t>
+      </w:r>
+      <w:proofErr w:type="spellStart"/>
+      <w:proofErr w:type="gramStart"/>
+      <w:r>
+        <w:rPr>
+          <w:b/>
+          <w:bCs/>
+          <w:sz w:val="24"/>
+          <w:szCs w:val="24"/>
+          <w:lang w:val="en-US"/>
+        </w:rPr>
+        <w:t>boolean</w:t>
+      </w:r>
+      <w:proofErr w:type="spellEnd"/>
+      <w:r>
+        <w:rPr>
+          <w:b/>
+          <w:bCs/>
+          <w:sz w:val="24"/>
+          <w:szCs w:val="24"/>
+          <w:lang w:val="en-US"/>
+        </w:rPr>
+        <w:t>;</w:t>
+      </w:r>
+      <w:proofErr w:type="gramEnd"/>
+    </w:p>
+    <w:p>
+      <w:pPr>
+        <w:spacing w:after="0" w:line="240" w:lineRule="auto"/>
+        <w:ind w:left="357"/>
+        <w:rPr>
+          <w:sz w:val="24"/>
+          <w:szCs w:val="24"/>
+        </w:rPr>
+      </w:pPr>
+      <w:r>
+        <w:rPr>
+          <w:b/>
+          <w:bCs/>
+          <w:sz w:val="24"/>
+          <w:szCs w:val="24"/>
+          <w:lang w:val="en-US"/>
+        </w:rPr>
+        <w:br/>
+        <w:t xml:space="preserve">    </w:t>
+      </w:r>
+      <w:proofErr w:type="gramStart"/>
+      <w:r>
+        <w:rPr>
+          <w:b/>
+          <w:bCs/>
+          <w:sz w:val="24"/>
+          <w:szCs w:val="24"/>
+          <w:lang w:val="en-US"/>
+        </w:rPr>
+        <w:t>constructor(</w:t>
+      </w:r>
+      <w:proofErr w:type="gramEnd"/>
+      <w:r>
+        <w:rPr>
+          <w:b/>
+          <w:bCs/>
+          <w:sz w:val="24"/>
+          <w:szCs w:val="24"/>
+          <w:lang w:val="en-US"/>
+        </w:rPr>
+        <w:t>) {</w:t>
+      </w:r>
+    </w:p>
+    <w:p>
+      <w:pPr>
+        <w:spacing w:after="0" w:line="240" w:lineRule="auto"/>
+        <w:ind w:left="357"/>
+        <w:rPr>
+          <w:sz w:val="24"/>
+          <w:szCs w:val="24"/>
+        </w:rPr>
+      </w:pPr>
+      <w:r>
+        <w:rPr>
+          <w:b/>
+          <w:bCs/>
+          <w:sz w:val="24"/>
+          <w:szCs w:val="24"/>
+          <w:lang w:val="en-US"/>
+        </w:rPr>
+        <w:t xml:space="preserve">      </w:t>
+      </w:r>
+      <w:proofErr w:type="spellStart"/>
+      <w:proofErr w:type="gramStart"/>
+      <w:r>
+        <w:rPr>
+          <w:b/>
+          <w:bCs/>
+          <w:sz w:val="24"/>
+          <w:szCs w:val="24"/>
+          <w:lang w:val="en-US"/>
+        </w:rPr>
+        <w:t>this.games</w:t>
+      </w:r>
+      <w:proofErr w:type="spellEnd"/>
+      <w:proofErr w:type="gramEnd"/>
+      <w:r>
+        <w:rPr>
+          <w:b/>
+          <w:bCs/>
+          <w:sz w:val="24"/>
+          <w:szCs w:val="24"/>
+          <w:lang w:val="en-US"/>
+        </w:rPr>
+        <w:t xml:space="preserve"> = [ </w:t>
+      </w:r>
+      <w:r>
+        <w:rPr>
+          <w:b/>
+          <w:bCs/>
+          <w:i/>
+          <w:iCs/>
+          <w:sz w:val="24"/>
+          <w:szCs w:val="24"/>
+          <w:lang w:val="en-US"/>
+        </w:rPr>
+        <w:t xml:space="preserve">// Array of games </w:t>
+      </w:r>
+      <w:r>
+        <w:rPr>
+          <w:b/>
+          <w:bCs/>
+          <w:sz w:val="24"/>
+          <w:szCs w:val="24"/>
+          <w:lang w:val="en-US"/>
+        </w:rPr>
+        <w:t>]</w:t>
+      </w:r>
+    </w:p>
+    <w:p>
+      <w:pPr>
+        <w:spacing w:after="0" w:line="240" w:lineRule="auto"/>
+        <w:ind w:left="357"/>
+        <w:rPr>
+          <w:sz w:val="24"/>
+          <w:szCs w:val="24"/>
+        </w:rPr>
+      </w:pPr>
+      <w:r>
+        <w:rPr>
+          <w:b/>
+          <w:bCs/>
+          <w:sz w:val="24"/>
+          <w:szCs w:val="24"/>
+          <w:lang w:val="en-US"/>
+        </w:rPr>
+        <w:t xml:space="preserve">    }</w:t>
+      </w:r>
+    </w:p>
+    <w:p>
+      <w:pPr>
+        <w:spacing w:after="0" w:line="240" w:lineRule="auto"/>
+        <w:ind w:left="357"/>
+        <w:rPr>
+          <w:sz w:val="24"/>
+          <w:szCs w:val="24"/>
+        </w:rPr>
+      </w:pPr>
+      <w:r>
+        <w:rPr>
+          <w:b/>
+          <w:bCs/>
+          <w:sz w:val="24"/>
+          <w:szCs w:val="24"/>
+          <w:lang w:val="en-US"/>
+        </w:rPr>
+        <w:br/>
+        <w:t xml:space="preserve">    </w:t>
+      </w:r>
+      <w:proofErr w:type="spellStart"/>
+      <w:r>
+        <w:rPr>
+          <w:b/>
+          <w:bCs/>
+          <w:sz w:val="24"/>
+          <w:szCs w:val="24"/>
+          <w:lang w:val="en-US"/>
+        </w:rPr>
+        <w:t>showAdditionalContent</w:t>
+      </w:r>
+      <w:proofErr w:type="spellEnd"/>
+      <w:r>
+        <w:rPr>
+          <w:b/>
+          <w:bCs/>
+          <w:sz w:val="24"/>
+          <w:szCs w:val="24"/>
+          <w:lang w:val="en-US"/>
+        </w:rPr>
+        <w:t>($event) {</w:t>
+      </w:r>
+    </w:p>
+    <w:p>
+      <w:pPr>
+        <w:spacing w:after="0" w:line="240" w:lineRule="auto"/>
+        <w:ind w:left="357"/>
+        <w:rPr>
+          <w:sz w:val="24"/>
+          <w:szCs w:val="24"/>
+        </w:rPr>
+      </w:pPr>
+      <w:r>
+        <w:rPr>
+          <w:b/>
+          <w:bCs/>
+          <w:sz w:val="24"/>
+          <w:szCs w:val="24"/>
+          <w:lang w:val="en-US"/>
+        </w:rPr>
+        <w:t xml:space="preserve">  </w:t>
+      </w:r>
+      <w:r>
+        <w:rPr>
+          <w:b/>
+          <w:bCs/>
+          <w:sz w:val="24"/>
+          <w:szCs w:val="24"/>
+          <w:lang w:val="en-US"/>
+        </w:rPr>
+        <w:tab/>
+      </w:r>
+      <w:proofErr w:type="spellStart"/>
+      <w:proofErr w:type="gramStart"/>
+      <w:r>
+        <w:rPr>
+          <w:b/>
+          <w:bCs/>
+          <w:sz w:val="24"/>
+          <w:szCs w:val="24"/>
+          <w:lang w:val="en-US"/>
+        </w:rPr>
+        <w:t>this.showContent</w:t>
+      </w:r>
+      <w:proofErr w:type="spellEnd"/>
+      <w:proofErr w:type="gramEnd"/>
+      <w:r>
+        <w:rPr>
+          <w:b/>
+          <w:bCs/>
+          <w:sz w:val="24"/>
+          <w:szCs w:val="24"/>
+          <w:lang w:val="en-US"/>
+        </w:rPr>
+        <w:t xml:space="preserve"> = true;</w:t>
+      </w:r>
+    </w:p>
+    <w:p>
+      <w:pPr>
+        <w:spacing w:after="0" w:line="240" w:lineRule="auto"/>
+        <w:ind w:left="357"/>
+        <w:rPr>
+          <w:sz w:val="24"/>
+          <w:szCs w:val="24"/>
+        </w:rPr>
+      </w:pPr>
+      <w:r>
+        <w:rPr>
+          <w:b/>
+          <w:bCs/>
+          <w:sz w:val="24"/>
+          <w:szCs w:val="24"/>
+          <w:lang w:val="en-US"/>
+        </w:rPr>
+        <w:t xml:space="preserve">    }</w:t>
+      </w:r>
+    </w:p>
+    <w:p>
+      <w:pPr>
+        <w:spacing w:after="0" w:line="240" w:lineRule="auto"/>
+        <w:ind w:left="357"/>
+        <w:rPr>
+          <w:sz w:val="24"/>
+          <w:szCs w:val="24"/>
+        </w:rPr>
+      </w:pPr>
+      <w:r>
+        <w:rPr>
+          <w:b/>
+          <w:bCs/>
+          <w:sz w:val="24"/>
+          <w:szCs w:val="24"/>
+          <w:lang w:val="en-US"/>
+        </w:rPr>
+        <w:t>}</w:t>
+      </w:r>
+    </w:p>
+    <w:p>
+      <w:pPr>
+        <w:pStyle w:val="ListParagraph"/>
+        <w:rPr>
+          <w:sz w:val="24"/>
+          <w:szCs w:val="24"/>
+        </w:rPr>
+      </w:pPr>
     </w:p>
     <w:sectPr>
       <w:pgSz w:w="11906" w:h="16838"/>
@@ -1324,7 +5975,7 @@
         <w:rFonts w:ascii="Calibri" w:eastAsiaTheme="minorHAnsi" w:hAnsi="Calibri" w:cs="Calibri" w:hint="default"/>
       </w:rPr>
     </w:lvl>
-    <w:lvl w:ilvl="1" w:tplc="08090003" w:tentative="1">
+    <w:lvl w:ilvl="1" w:tplc="08090003">
       <w:start w:val="1"/>
       <w:numFmt w:val="bullet"/>
       <w:lvlText w:val="o"/>
@@ -1826,7 +6477,6 @@
   <w:style w:type="character" w:default="1" w:styleId="DefaultParagraphFont">
     <w:name w:val="Default Paragraph Font"/>
     <w:uiPriority w:val="1"/>
-    <w:semiHidden/>
     <w:unhideWhenUsed/>
   </w:style>
   <w:style w:type="table" w:default="1" w:styleId="TableNormal">

</xml_diff>

<commit_message>
Resources for Modules and Routing
</commit_message>
<xml_diff>
--- a/Angular Summary.docx
+++ b/Angular Summary.docx
@@ -7008,7 +7008,6 @@
         <w:rPr>
           <w:sz w:val="24"/>
           <w:szCs w:val="24"/>
-          <w:lang w:val="en-US"/>
         </w:rPr>
       </w:pPr>
       <w:r>
@@ -7018,6 +7017,309 @@
         </w:rPr>
         <w:t>search “id” &gt; in the opened box we do a replace where in Find we click the .* box and we type a regular expression “(.*)”: and in Replace we take only the group with $1:</w:t>
       </w:r>
+    </w:p>
+    <w:p>
+      <w:pPr>
+        <w:pStyle w:val="ListParagraph"/>
+        <w:numPr>
+          <w:ilvl w:val="0"/>
+          <w:numId w:val="1"/>
+        </w:numPr>
+        <w:rPr>
+          <w:sz w:val="24"/>
+          <w:szCs w:val="24"/>
+          <w:lang w:val="en-US"/>
+        </w:rPr>
+      </w:pPr>
+      <w:r>
+        <w:rPr>
+          <w:sz w:val="24"/>
+          <w:szCs w:val="24"/>
+          <w:lang w:val="en-US"/>
+        </w:rPr>
+        <w:t>by Georgi Stoimenov (.+):”.+” replaced by $1: string</w:t>
+      </w:r>
+    </w:p>
+    <w:p>
+      <w:pPr>
+        <w:rPr>
+          <w:sz w:val="24"/>
+          <w:szCs w:val="24"/>
+          <w:lang w:val="en-US"/>
+        </w:rPr>
+      </w:pPr>
+    </w:p>
+    <w:p>
+      <w:pPr>
+        <w:rPr>
+          <w:sz w:val="24"/>
+          <w:szCs w:val="24"/>
+          <w:lang w:val="en-US"/>
+        </w:rPr>
+      </w:pPr>
+    </w:p>
+    <w:p>
+      <w:pPr>
+        <w:rPr>
+          <w:sz w:val="24"/>
+          <w:szCs w:val="24"/>
+          <w:lang w:val="en-US"/>
+        </w:rPr>
+      </w:pPr>
+      <w:r>
+        <w:rPr>
+          <w:sz w:val="24"/>
+          <w:szCs w:val="24"/>
+          <w:lang w:val="en-US"/>
+        </w:rPr>
+        <w:t>Modules and Routing:</w:t>
+      </w:r>
+    </w:p>
+    <w:p>
+      <w:pPr>
+        <w:rPr>
+          <w:sz w:val="24"/>
+          <w:szCs w:val="24"/>
+          <w:lang w:val="en-US"/>
+        </w:rPr>
+      </w:pPr>
+      <w:r>
+        <w:rPr>
+          <w:sz w:val="24"/>
+          <w:szCs w:val="24"/>
+          <w:lang w:val="en-US"/>
+        </w:rPr>
+        <w:t>- creating new app with ng new {app-name} using routing Y and CSS</w:t>
+      </w:r>
+    </w:p>
+    <w:p>
+      <w:pPr>
+        <w:rPr>
+          <w:sz w:val="24"/>
+          <w:szCs w:val="24"/>
+          <w:lang w:val="en-US"/>
+        </w:rPr>
+      </w:pPr>
+      <w:r>
+        <w:rPr>
+          <w:sz w:val="24"/>
+          <w:szCs w:val="24"/>
+          <w:lang w:val="en-US"/>
+        </w:rPr>
+        <w:lastRenderedPageBreak/>
+        <w:t>- creating module with ng g m {module-name}</w:t>
+      </w:r>
+    </w:p>
+    <w:p>
+      <w:pPr>
+        <w:rPr>
+          <w:sz w:val="24"/>
+          <w:szCs w:val="24"/>
+          <w:lang w:val="en-US"/>
+        </w:rPr>
+      </w:pPr>
+      <w:r>
+        <w:rPr>
+          <w:sz w:val="24"/>
+          <w:szCs w:val="24"/>
+          <w:lang w:val="en-US"/>
+        </w:rPr>
+        <w:t>- creating component in this module with ng g c {module-name}/{component-name}</w:t>
+      </w:r>
+    </w:p>
+    <w:p>
+      <w:pPr>
+        <w:rPr>
+          <w:sz w:val="24"/>
+          <w:szCs w:val="24"/>
+          <w:lang w:val="en-US"/>
+        </w:rPr>
+      </w:pPr>
+      <w:r>
+        <w:rPr>
+          <w:sz w:val="24"/>
+          <w:szCs w:val="24"/>
+          <w:lang w:val="en-US"/>
+        </w:rPr>
+        <w:t>- in {module-name}.ts export the created component</w:t>
+      </w:r>
+      <w:r>
+        <w:rPr>
+          <w:sz w:val="24"/>
+          <w:szCs w:val="24"/>
+          <w:lang w:val="en-US"/>
+        </w:rPr>
+        <w:t xml:space="preserve"> (exports: [ {ComponentNameComponent}]) and in app.module.ts we need to add the whole module in imports:[]</w:t>
+      </w:r>
+      <w:r>
+        <w:rPr>
+          <w:sz w:val="24"/>
+          <w:szCs w:val="24"/>
+          <w:lang w:val="en-US"/>
+        </w:rPr>
+        <w:t xml:space="preserve"> so that it is accessible for the app.component.html</w:t>
+      </w:r>
+      <w:r>
+        <w:rPr>
+          <w:sz w:val="24"/>
+          <w:szCs w:val="24"/>
+          <w:lang w:val="en-US"/>
+        </w:rPr>
+        <w:t>, i.e.  &lt;app-component-name&gt;&lt;/app-component-name&gt;</w:t>
+      </w:r>
+    </w:p>
+    <w:p>
+      <w:pPr>
+        <w:rPr>
+          <w:sz w:val="24"/>
+          <w:szCs w:val="24"/>
+          <w:lang w:val="en-US"/>
+        </w:rPr>
+      </w:pPr>
+      <w:r>
+        <w:rPr>
+          <w:sz w:val="24"/>
+          <w:szCs w:val="24"/>
+          <w:lang w:val="en-US"/>
+        </w:rPr>
+        <w:t>- in {component-name}.html we render a list of customers for a example</w:t>
+      </w:r>
+    </w:p>
+    <w:p>
+      <w:pPr>
+        <w:rPr>
+          <w:sz w:val="24"/>
+          <w:szCs w:val="24"/>
+          <w:lang w:val="en-US"/>
+        </w:rPr>
+      </w:pPr>
+      <w:r>
+        <w:rPr>
+          <w:sz w:val="24"/>
+          <w:szCs w:val="24"/>
+          <w:lang w:val="en-US"/>
+        </w:rPr>
+        <w:t>- we get the data for this list through services, so we ng g service {module-name}/{service-name}</w:t>
+      </w:r>
+    </w:p>
+    <w:p>
+      <w:pPr>
+        <w:rPr>
+          <w:sz w:val="24"/>
+          <w:szCs w:val="24"/>
+          <w:lang w:val="en-US"/>
+        </w:rPr>
+      </w:pPr>
+      <w:r>
+        <w:rPr>
+          <w:sz w:val="24"/>
+          <w:szCs w:val="24"/>
+          <w:lang w:val="en-US"/>
+        </w:rPr>
+        <w:t>- when we get the data from an api we need to import in the service.ts {HttpClient} from ‘@angular/common/http’; and inject it in the constructor: constructor (private httpClient: HttpClient){}</w:t>
+      </w:r>
+    </w:p>
+    <w:p>
+      <w:pPr>
+        <w:rPr>
+          <w:sz w:val="24"/>
+          <w:szCs w:val="24"/>
+          <w:lang w:val="en-US"/>
+        </w:rPr>
+      </w:pPr>
+      <w:r>
+        <w:rPr>
+          <w:sz w:val="24"/>
+          <w:szCs w:val="24"/>
+          <w:lang w:val="en-US"/>
+        </w:rPr>
+        <w:t>- then we declare the method which will take the data as Observable, because it is a flow of data, the “$” after the method indicates Observable</w:t>
+      </w:r>
+    </w:p>
+    <w:p>
+      <w:pPr>
+        <w:rPr>
+          <w:sz w:val="24"/>
+          <w:szCs w:val="24"/>
+          <w:lang w:val="en-US"/>
+        </w:rPr>
+      </w:pPr>
+      <w:r>
+        <w:rPr>
+          <w:sz w:val="24"/>
+          <w:szCs w:val="24"/>
+          <w:lang w:val="en-US"/>
+        </w:rPr>
+        <w:t>getUsers$(): Observable&lt;IUser[]&gt;{</w:t>
+      </w:r>
+    </w:p>
+    <w:p>
+      <w:pPr>
+        <w:rPr>
+          <w:sz w:val="24"/>
+          <w:szCs w:val="24"/>
+          <w:lang w:val="en-US"/>
+        </w:rPr>
+      </w:pPr>
+      <w:r>
+        <w:rPr>
+          <w:sz w:val="24"/>
+          <w:szCs w:val="24"/>
+          <w:lang w:val="en-US"/>
+        </w:rPr>
+        <w:t>return this.httpClient.get&lt;IUser[]</w:t>
+      </w:r>
+      <w:r>
+        <w:rPr>
+          <w:sz w:val="24"/>
+          <w:szCs w:val="24"/>
+          <w:lang w:val="en-US"/>
+        </w:rPr>
+        <w:t xml:space="preserve">&gt;(‘{url address here}’)}  </w:t>
+      </w:r>
+    </w:p>
+    <w:p>
+      <w:pPr>
+        <w:rPr>
+          <w:sz w:val="24"/>
+          <w:szCs w:val="24"/>
+          <w:lang w:val="en-US"/>
+        </w:rPr>
+      </w:pPr>
+      <w:r>
+        <w:rPr>
+          <w:sz w:val="24"/>
+          <w:szCs w:val="24"/>
+          <w:lang w:val="en-US"/>
+        </w:rPr>
+        <w:t>-IUser is interface we are declaring and exporting</w:t>
+      </w:r>
+    </w:p>
+    <w:p>
+      <w:pPr>
+        <w:rPr>
+          <w:sz w:val="24"/>
+          <w:szCs w:val="24"/>
+          <w:lang w:val="en-US"/>
+        </w:rPr>
+      </w:pPr>
+      <w:r>
+        <w:rPr>
+          <w:sz w:val="24"/>
+          <w:szCs w:val="24"/>
+          <w:lang w:val="en-US"/>
+        </w:rPr>
+        <w:t>- the HttpClientModule has to be declared in module.ts &gt; exports</w:t>
+      </w:r>
+    </w:p>
+    <w:p>
+      <w:pPr>
+        <w:rPr>
+          <w:sz w:val="24"/>
+          <w:szCs w:val="24"/>
+          <w:lang w:val="en-US"/>
+        </w:rPr>
+      </w:pPr>
     </w:p>
     <w:sectPr>
       <w:pgSz w:w="11906" w:h="16838"/>

</xml_diff>